<commit_message>
Commit 5 - Tasks added for each chapter
</commit_message>
<xml_diff>
--- a/Data Cleaning Techniques.docx
+++ b/Data Cleaning Techniques.docx
@@ -302,21 +302,7 @@
         <w:rPr>
           <w:rFonts w:ascii="Calibri" w:hAnsi="Calibri" w:cs="Calibri"/>
         </w:rPr>
-        <w:t>R (</w:t>
-      </w:r>
-      <w:proofErr w:type="spellStart"/>
-      <w:r>
-        <w:rPr>
-          <w:rFonts w:ascii="Calibri" w:hAnsi="Calibri" w:cs="Calibri"/>
-        </w:rPr>
-        <w:t>tidyr</w:t>
-      </w:r>
-      <w:proofErr w:type="spellEnd"/>
-      <w:r>
-        <w:rPr>
-          <w:rFonts w:ascii="Calibri" w:hAnsi="Calibri" w:cs="Calibri"/>
-        </w:rPr>
-        <w:t>, mice)</w:t>
+        <w:t>R (tidyr, mice)</w:t>
       </w:r>
     </w:p>
     <w:p>
@@ -636,21 +622,7 @@
         <w:rPr>
           <w:rFonts w:ascii="Calibri" w:hAnsi="Calibri" w:cs="Calibri"/>
         </w:rPr>
-        <w:t>R (</w:t>
-      </w:r>
-      <w:proofErr w:type="spellStart"/>
-      <w:r>
-        <w:rPr>
-          <w:rFonts w:ascii="Calibri" w:hAnsi="Calibri" w:cs="Calibri"/>
-        </w:rPr>
-        <w:t>dplyr</w:t>
-      </w:r>
-      <w:proofErr w:type="spellEnd"/>
-      <w:r>
-        <w:rPr>
-          <w:rFonts w:ascii="Calibri" w:hAnsi="Calibri" w:cs="Calibri"/>
-        </w:rPr>
-        <w:t>, ggplot2)</w:t>
+        <w:t>R (dplyr, ggplot2)</w:t>
       </w:r>
     </w:p>
     <w:p>
@@ -970,21 +942,7 @@
           <w:rFonts w:ascii="Calibri" w:hAnsi="Calibri" w:cs="Calibri"/>
         </w:rPr>
         <w:lastRenderedPageBreak/>
-        <w:t xml:space="preserve">R (caret, </w:t>
-      </w:r>
-      <w:proofErr w:type="spellStart"/>
-      <w:r>
-        <w:rPr>
-          <w:rFonts w:ascii="Calibri" w:hAnsi="Calibri" w:cs="Calibri"/>
-        </w:rPr>
-        <w:t>dplyr</w:t>
-      </w:r>
-      <w:proofErr w:type="spellEnd"/>
-      <w:r>
-        <w:rPr>
-          <w:rFonts w:ascii="Calibri" w:hAnsi="Calibri" w:cs="Calibri"/>
-        </w:rPr>
-        <w:t>)</w:t>
+        <w:t>R (caret, dplyr)</w:t>
       </w:r>
     </w:p>
     <w:p>
@@ -1231,19 +1189,11 @@
           <w:rFonts w:ascii="Calibri" w:hAnsi="Calibri" w:cs="Calibri"/>
         </w:rPr>
       </w:pPr>
-      <w:proofErr w:type="spellStart"/>
-      <w:r>
-        <w:rPr>
-          <w:rFonts w:ascii="Calibri" w:hAnsi="Calibri" w:cs="Calibri"/>
-        </w:rPr>
-        <w:t>Stopword</w:t>
-      </w:r>
-      <w:proofErr w:type="spellEnd"/>
-      <w:r>
-        <w:rPr>
-          <w:rFonts w:ascii="Calibri" w:hAnsi="Calibri" w:cs="Calibri"/>
-        </w:rPr>
-        <w:t xml:space="preserve"> removal</w:t>
+      <w:r>
+        <w:rPr>
+          <w:rFonts w:ascii="Calibri" w:hAnsi="Calibri" w:cs="Calibri"/>
+        </w:rPr>
+        <w:t>Stopword removal</w:t>
       </w:r>
     </w:p>
     <w:p>
@@ -1294,21 +1244,7 @@
         <w:rPr>
           <w:rFonts w:ascii="Calibri" w:hAnsi="Calibri" w:cs="Calibri"/>
         </w:rPr>
-        <w:t xml:space="preserve">Python (NLTK, </w:t>
-      </w:r>
-      <w:proofErr w:type="spellStart"/>
-      <w:r>
-        <w:rPr>
-          <w:rFonts w:ascii="Calibri" w:hAnsi="Calibri" w:cs="Calibri"/>
-        </w:rPr>
-        <w:t>SpaCy</w:t>
-      </w:r>
-      <w:proofErr w:type="spellEnd"/>
-      <w:r>
-        <w:rPr>
-          <w:rFonts w:ascii="Calibri" w:hAnsi="Calibri" w:cs="Calibri"/>
-        </w:rPr>
-        <w:t>, Pandas)</w:t>
+        <w:t>Python (NLTK, SpaCy, Pandas)</w:t>
       </w:r>
     </w:p>
     <w:p>
@@ -1325,21 +1261,7 @@
         <w:rPr>
           <w:rFonts w:ascii="Calibri" w:hAnsi="Calibri" w:cs="Calibri"/>
         </w:rPr>
-        <w:t xml:space="preserve">R (tm, </w:t>
-      </w:r>
-      <w:proofErr w:type="spellStart"/>
-      <w:r>
-        <w:rPr>
-          <w:rFonts w:ascii="Calibri" w:hAnsi="Calibri" w:cs="Calibri"/>
-        </w:rPr>
-        <w:t>quanteda</w:t>
-      </w:r>
-      <w:proofErr w:type="spellEnd"/>
-      <w:r>
-        <w:rPr>
-          <w:rFonts w:ascii="Calibri" w:hAnsi="Calibri" w:cs="Calibri"/>
-        </w:rPr>
-        <w:t>)</w:t>
+        <w:t>R (tm, quanteda)</w:t>
       </w:r>
     </w:p>
     <w:p>
@@ -1625,21 +1547,7 @@
         <w:rPr>
           <w:rFonts w:ascii="Calibri" w:hAnsi="Calibri" w:cs="Calibri"/>
         </w:rPr>
-        <w:t xml:space="preserve">Python (Pandas, </w:t>
-      </w:r>
-      <w:proofErr w:type="spellStart"/>
-      <w:r>
-        <w:rPr>
-          <w:rFonts w:ascii="Calibri" w:hAnsi="Calibri" w:cs="Calibri"/>
-        </w:rPr>
-        <w:t>FuzzyWuzzy</w:t>
-      </w:r>
-      <w:proofErr w:type="spellEnd"/>
-      <w:r>
-        <w:rPr>
-          <w:rFonts w:ascii="Calibri" w:hAnsi="Calibri" w:cs="Calibri"/>
-        </w:rPr>
-        <w:t>)</w:t>
+        <w:t>Python (Pandas, FuzzyWuzzy)</w:t>
       </w:r>
     </w:p>
     <w:p>
@@ -1656,35 +1564,7 @@
         <w:rPr>
           <w:rFonts w:ascii="Calibri" w:hAnsi="Calibri" w:cs="Calibri"/>
         </w:rPr>
-        <w:t>R (</w:t>
-      </w:r>
-      <w:proofErr w:type="spellStart"/>
-      <w:r>
-        <w:rPr>
-          <w:rFonts w:ascii="Calibri" w:hAnsi="Calibri" w:cs="Calibri"/>
-        </w:rPr>
-        <w:t>dplyr</w:t>
-      </w:r>
-      <w:proofErr w:type="spellEnd"/>
-      <w:r>
-        <w:rPr>
-          <w:rFonts w:ascii="Calibri" w:hAnsi="Calibri" w:cs="Calibri"/>
-        </w:rPr>
-        <w:t xml:space="preserve">, </w:t>
-      </w:r>
-      <w:proofErr w:type="spellStart"/>
-      <w:r>
-        <w:rPr>
-          <w:rFonts w:ascii="Calibri" w:hAnsi="Calibri" w:cs="Calibri"/>
-        </w:rPr>
-        <w:t>stringdist</w:t>
-      </w:r>
-      <w:proofErr w:type="spellEnd"/>
-      <w:r>
-        <w:rPr>
-          <w:rFonts w:ascii="Calibri" w:hAnsi="Calibri" w:cs="Calibri"/>
-        </w:rPr>
-        <w:t>)</w:t>
+        <w:t>R (dplyr, stringdist)</w:t>
       </w:r>
     </w:p>
     <w:p>
@@ -1987,21 +1867,7 @@
           <w:rFonts w:ascii="Calibri" w:hAnsi="Calibri" w:cs="Calibri"/>
         </w:rPr>
         <w:lastRenderedPageBreak/>
-        <w:t>R (</w:t>
-      </w:r>
-      <w:proofErr w:type="spellStart"/>
-      <w:r>
-        <w:rPr>
-          <w:rFonts w:ascii="Calibri" w:hAnsi="Calibri" w:cs="Calibri"/>
-        </w:rPr>
-        <w:t>dplyr</w:t>
-      </w:r>
-      <w:proofErr w:type="spellEnd"/>
-      <w:r>
-        <w:rPr>
-          <w:rFonts w:ascii="Calibri" w:hAnsi="Calibri" w:cs="Calibri"/>
-        </w:rPr>
-        <w:t>)</w:t>
+        <w:t>R (dplyr)</w:t>
       </w:r>
     </w:p>
     <w:p>
@@ -2303,21 +2169,7 @@
         <w:rPr>
           <w:rFonts w:ascii="Calibri" w:hAnsi="Calibri" w:cs="Calibri"/>
         </w:rPr>
-        <w:t>R (</w:t>
-      </w:r>
-      <w:proofErr w:type="spellStart"/>
-      <w:r>
-        <w:rPr>
-          <w:rFonts w:ascii="Calibri" w:hAnsi="Calibri" w:cs="Calibri"/>
-        </w:rPr>
-        <w:t>dplyr</w:t>
-      </w:r>
-      <w:proofErr w:type="spellEnd"/>
-      <w:r>
-        <w:rPr>
-          <w:rFonts w:ascii="Calibri" w:hAnsi="Calibri" w:cs="Calibri"/>
-        </w:rPr>
-        <w:t>)</w:t>
+        <w:t>R (dplyr)</w:t>
       </w:r>
     </w:p>
     <w:p>
@@ -2620,21 +2472,7 @@
         <w:rPr>
           <w:rFonts w:ascii="Calibri" w:hAnsi="Calibri" w:cs="Calibri"/>
         </w:rPr>
-        <w:t>R (</w:t>
-      </w:r>
-      <w:proofErr w:type="spellStart"/>
-      <w:r>
-        <w:rPr>
-          <w:rFonts w:ascii="Calibri" w:hAnsi="Calibri" w:cs="Calibri"/>
-        </w:rPr>
-        <w:t>stringr</w:t>
-      </w:r>
-      <w:proofErr w:type="spellEnd"/>
-      <w:r>
-        <w:rPr>
-          <w:rFonts w:ascii="Calibri" w:hAnsi="Calibri" w:cs="Calibri"/>
-        </w:rPr>
-        <w:t>)</w:t>
+        <w:t>R (stringr)</w:t>
       </w:r>
     </w:p>
     <w:p>
@@ -2936,21 +2774,7 @@
         <w:rPr>
           <w:rFonts w:ascii="Calibri" w:hAnsi="Calibri" w:cs="Calibri"/>
         </w:rPr>
-        <w:t>R (</w:t>
-      </w:r>
-      <w:proofErr w:type="spellStart"/>
-      <w:r>
-        <w:rPr>
-          <w:rFonts w:ascii="Calibri" w:hAnsi="Calibri" w:cs="Calibri"/>
-        </w:rPr>
-        <w:t>dplyr</w:t>
-      </w:r>
-      <w:proofErr w:type="spellEnd"/>
-      <w:r>
-        <w:rPr>
-          <w:rFonts w:ascii="Calibri" w:hAnsi="Calibri" w:cs="Calibri"/>
-        </w:rPr>
-        <w:t>)</w:t>
+        <w:t>R (dplyr)</w:t>
       </w:r>
     </w:p>
     <w:p>
@@ -3253,21 +3077,7 @@
         <w:rPr>
           <w:rFonts w:ascii="Calibri" w:hAnsi="Calibri" w:cs="Calibri"/>
         </w:rPr>
-        <w:t>R (</w:t>
-      </w:r>
-      <w:proofErr w:type="spellStart"/>
-      <w:r>
-        <w:rPr>
-          <w:rFonts w:ascii="Calibri" w:hAnsi="Calibri" w:cs="Calibri"/>
-        </w:rPr>
-        <w:t>dplyr</w:t>
-      </w:r>
-      <w:proofErr w:type="spellEnd"/>
-      <w:r>
-        <w:rPr>
-          <w:rFonts w:ascii="Calibri" w:hAnsi="Calibri" w:cs="Calibri"/>
-        </w:rPr>
-        <w:t>, caret)</w:t>
+        <w:t>R (dplyr, caret)</w:t>
       </w:r>
     </w:p>
     <w:p>
@@ -3320,6 +3130,2370 @@
         </w:rPr>
         <w:t>Public APIs</w:t>
       </w:r>
+    </w:p>
+    <w:p>
+      <w:pPr>
+        <w:rPr>
+          <w:rFonts w:ascii="Calibri" w:hAnsi="Calibri" w:cs="Calibri"/>
+        </w:rPr>
+      </w:pPr>
+    </w:p>
+    <w:p>
+      <w:pPr>
+        <w:rPr>
+          <w:rFonts w:ascii="Calibri" w:hAnsi="Calibri" w:cs="Calibri"/>
+        </w:rPr>
+      </w:pPr>
+    </w:p>
+    <w:p>
+      <w:pPr>
+        <w:rPr>
+          <w:rFonts w:ascii="Calibri" w:hAnsi="Calibri" w:cs="Calibri"/>
+        </w:rPr>
+      </w:pPr>
+    </w:p>
+    <w:p>
+      <w:pPr>
+        <w:rPr>
+          <w:rFonts w:ascii="Calibri" w:hAnsi="Calibri" w:cs="Calibri"/>
+        </w:rPr>
+      </w:pPr>
+    </w:p>
+    <w:p>
+      <w:pPr>
+        <w:rPr>
+          <w:rFonts w:ascii="Calibri" w:hAnsi="Calibri" w:cs="Calibri"/>
+        </w:rPr>
+      </w:pPr>
+    </w:p>
+    <w:p>
+      <w:pPr>
+        <w:rPr>
+          <w:rFonts w:ascii="Calibri" w:hAnsi="Calibri" w:cs="Calibri"/>
+        </w:rPr>
+      </w:pPr>
+    </w:p>
+    <w:p>
+      <w:pPr>
+        <w:rPr>
+          <w:rFonts w:ascii="Calibri" w:hAnsi="Calibri" w:cs="Calibri"/>
+        </w:rPr>
+      </w:pPr>
+      <w:r>
+        <w:rPr>
+          <w:rFonts w:ascii="Calibri" w:hAnsi="Calibri" w:cs="Calibri"/>
+        </w:rPr>
+        <w:lastRenderedPageBreak/>
+        <w:t xml:space="preserve">Chapterwise </w:t>
+      </w:r>
+    </w:p>
+    <w:p>
+      <w:pPr>
+        <w:rPr>
+          <w:rFonts w:ascii="Calibri" w:hAnsi="Calibri" w:cs="Calibri"/>
+        </w:rPr>
+      </w:pPr>
+    </w:p>
+    <w:p>
+      <w:pPr>
+        <w:rPr>
+          <w:rFonts w:ascii="Calibri" w:hAnsi="Calibri" w:cs="Calibri"/>
+          <w:b/>
+          <w:bCs/>
+        </w:rPr>
+      </w:pPr>
+      <w:r>
+        <w:rPr>
+          <w:rFonts w:ascii="Calibri" w:hAnsi="Calibri" w:cs="Calibri"/>
+          <w:b/>
+          <w:bCs/>
+        </w:rPr>
+        <w:t>Chapter 1: Handling Missing Values</w:t>
+      </w:r>
+    </w:p>
+    <w:p>
+      <w:pPr>
+        <w:numPr>
+          <w:ilvl w:val="0"/>
+          <w:numId w:val="31"/>
+        </w:numPr>
+        <w:rPr>
+          <w:rFonts w:ascii="Calibri" w:hAnsi="Calibri" w:cs="Calibri"/>
+        </w:rPr>
+      </w:pPr>
+      <w:r>
+        <w:rPr>
+          <w:rFonts w:ascii="Calibri" w:hAnsi="Calibri" w:cs="Calibri"/>
+          <w:b/>
+          <w:bCs/>
+        </w:rPr>
+        <w:t>Task 1.1: Introduction to Missing Data</w:t>
+      </w:r>
+    </w:p>
+    <w:p>
+      <w:pPr>
+        <w:numPr>
+          <w:ilvl w:val="1"/>
+          <w:numId w:val="31"/>
+        </w:numPr>
+        <w:rPr>
+          <w:rFonts w:ascii="Calibri" w:hAnsi="Calibri" w:cs="Calibri"/>
+        </w:rPr>
+      </w:pPr>
+      <w:r>
+        <w:rPr>
+          <w:rFonts w:ascii="Calibri" w:hAnsi="Calibri" w:cs="Calibri"/>
+        </w:rPr>
+        <w:t>Research and understand the different types of missing data: MCAR, MAR, NMAR.</w:t>
+      </w:r>
+    </w:p>
+    <w:p>
+      <w:pPr>
+        <w:numPr>
+          <w:ilvl w:val="1"/>
+          <w:numId w:val="31"/>
+        </w:numPr>
+        <w:rPr>
+          <w:rFonts w:ascii="Calibri" w:hAnsi="Calibri" w:cs="Calibri"/>
+        </w:rPr>
+      </w:pPr>
+      <w:r>
+        <w:rPr>
+          <w:rFonts w:ascii="Calibri" w:hAnsi="Calibri" w:cs="Calibri"/>
+        </w:rPr>
+        <w:t>Read relevant literature or documentation on missing data.</w:t>
+      </w:r>
+    </w:p>
+    <w:p>
+      <w:pPr>
+        <w:numPr>
+          <w:ilvl w:val="0"/>
+          <w:numId w:val="31"/>
+        </w:numPr>
+        <w:rPr>
+          <w:rFonts w:ascii="Calibri" w:hAnsi="Calibri" w:cs="Calibri"/>
+        </w:rPr>
+      </w:pPr>
+      <w:r>
+        <w:rPr>
+          <w:rFonts w:ascii="Calibri" w:hAnsi="Calibri" w:cs="Calibri"/>
+          <w:b/>
+          <w:bCs/>
+        </w:rPr>
+        <w:t>Task 1.2: Identifying Missing Values</w:t>
+      </w:r>
+    </w:p>
+    <w:p>
+      <w:pPr>
+        <w:numPr>
+          <w:ilvl w:val="1"/>
+          <w:numId w:val="31"/>
+        </w:numPr>
+        <w:rPr>
+          <w:rFonts w:ascii="Calibri" w:hAnsi="Calibri" w:cs="Calibri"/>
+        </w:rPr>
+      </w:pPr>
+      <w:r>
+        <w:rPr>
+          <w:rFonts w:ascii="Calibri" w:hAnsi="Calibri" w:cs="Calibri"/>
+        </w:rPr>
+        <w:t>Load a dataset with missing values.</w:t>
+      </w:r>
+    </w:p>
+    <w:p>
+      <w:pPr>
+        <w:numPr>
+          <w:ilvl w:val="1"/>
+          <w:numId w:val="31"/>
+        </w:numPr>
+        <w:rPr>
+          <w:rFonts w:ascii="Calibri" w:hAnsi="Calibri" w:cs="Calibri"/>
+        </w:rPr>
+      </w:pPr>
+      <w:r>
+        <w:rPr>
+          <w:rFonts w:ascii="Calibri" w:hAnsi="Calibri" w:cs="Calibri"/>
+        </w:rPr>
+        <w:t>Use Python (Pandas) or R (dplyr) to identify and visualize missing values.</w:t>
+      </w:r>
+    </w:p>
+    <w:p>
+      <w:pPr>
+        <w:numPr>
+          <w:ilvl w:val="0"/>
+          <w:numId w:val="31"/>
+        </w:numPr>
+        <w:rPr>
+          <w:rFonts w:ascii="Calibri" w:hAnsi="Calibri" w:cs="Calibri"/>
+        </w:rPr>
+      </w:pPr>
+      <w:r>
+        <w:rPr>
+          <w:rFonts w:ascii="Calibri" w:hAnsi="Calibri" w:cs="Calibri"/>
+          <w:b/>
+          <w:bCs/>
+        </w:rPr>
+        <w:t>Task 1.3: Handling Missing Data</w:t>
+      </w:r>
+    </w:p>
+    <w:p>
+      <w:pPr>
+        <w:numPr>
+          <w:ilvl w:val="1"/>
+          <w:numId w:val="31"/>
+        </w:numPr>
+        <w:rPr>
+          <w:rFonts w:ascii="Calibri" w:hAnsi="Calibri" w:cs="Calibri"/>
+        </w:rPr>
+      </w:pPr>
+      <w:r>
+        <w:rPr>
+          <w:rFonts w:ascii="Calibri" w:hAnsi="Calibri" w:cs="Calibri"/>
+        </w:rPr>
+        <w:t>Implement removal techniques (listwise and pairwise).</w:t>
+      </w:r>
+    </w:p>
+    <w:p>
+      <w:pPr>
+        <w:numPr>
+          <w:ilvl w:val="1"/>
+          <w:numId w:val="31"/>
+        </w:numPr>
+        <w:rPr>
+          <w:rFonts w:ascii="Calibri" w:hAnsi="Calibri" w:cs="Calibri"/>
+        </w:rPr>
+      </w:pPr>
+      <w:r>
+        <w:rPr>
+          <w:rFonts w:ascii="Calibri" w:hAnsi="Calibri" w:cs="Calibri"/>
+        </w:rPr>
+        <w:t>Apply imputation methods: mean, median, mode, KNN, MICE, and predictive modeling.</w:t>
+      </w:r>
+    </w:p>
+    <w:p>
+      <w:pPr>
+        <w:numPr>
+          <w:ilvl w:val="1"/>
+          <w:numId w:val="31"/>
+        </w:numPr>
+        <w:rPr>
+          <w:rFonts w:ascii="Calibri" w:hAnsi="Calibri" w:cs="Calibri"/>
+        </w:rPr>
+      </w:pPr>
+      <w:r>
+        <w:rPr>
+          <w:rFonts w:ascii="Calibri" w:hAnsi="Calibri" w:cs="Calibri"/>
+        </w:rPr>
+        <w:t>Compare the effects of different methods on data quality.</w:t>
+      </w:r>
+    </w:p>
+    <w:p>
+      <w:pPr>
+        <w:numPr>
+          <w:ilvl w:val="0"/>
+          <w:numId w:val="31"/>
+        </w:numPr>
+        <w:rPr>
+          <w:rFonts w:ascii="Calibri" w:hAnsi="Calibri" w:cs="Calibri"/>
+        </w:rPr>
+      </w:pPr>
+      <w:r>
+        <w:rPr>
+          <w:rFonts w:ascii="Calibri" w:hAnsi="Calibri" w:cs="Calibri"/>
+          <w:b/>
+          <w:bCs/>
+        </w:rPr>
+        <w:t>Task 1.4: Evaluation and Documentation</w:t>
+      </w:r>
+    </w:p>
+    <w:p>
+      <w:pPr>
+        <w:numPr>
+          <w:ilvl w:val="1"/>
+          <w:numId w:val="31"/>
+        </w:numPr>
+        <w:rPr>
+          <w:rFonts w:ascii="Calibri" w:hAnsi="Calibri" w:cs="Calibri"/>
+        </w:rPr>
+      </w:pPr>
+      <w:r>
+        <w:rPr>
+          <w:rFonts w:ascii="Calibri" w:hAnsi="Calibri" w:cs="Calibri"/>
+        </w:rPr>
+        <w:t>Evaluate the impact of different handling methods on dataset completeness and accuracy.</w:t>
+      </w:r>
+    </w:p>
+    <w:p>
+      <w:pPr>
+        <w:numPr>
+          <w:ilvl w:val="1"/>
+          <w:numId w:val="31"/>
+        </w:numPr>
+        <w:rPr>
+          <w:rFonts w:ascii="Calibri" w:hAnsi="Calibri" w:cs="Calibri"/>
+        </w:rPr>
+      </w:pPr>
+      <w:r>
+        <w:rPr>
+          <w:rFonts w:ascii="Calibri" w:hAnsi="Calibri" w:cs="Calibri"/>
+        </w:rPr>
+        <w:t>Document your process and findings.</w:t>
+      </w:r>
+    </w:p>
+    <w:p>
+      <w:pPr>
+        <w:rPr>
+          <w:rFonts w:ascii="Calibri" w:hAnsi="Calibri" w:cs="Calibri"/>
+          <w:b/>
+          <w:bCs/>
+        </w:rPr>
+      </w:pPr>
+      <w:r>
+        <w:rPr>
+          <w:rFonts w:ascii="Calibri" w:hAnsi="Calibri" w:cs="Calibri"/>
+          <w:b/>
+          <w:bCs/>
+        </w:rPr>
+        <w:t>Chapter 2: Handling Outliers</w:t>
+      </w:r>
+    </w:p>
+    <w:p>
+      <w:pPr>
+        <w:numPr>
+          <w:ilvl w:val="0"/>
+          <w:numId w:val="32"/>
+        </w:numPr>
+        <w:rPr>
+          <w:rFonts w:ascii="Calibri" w:hAnsi="Calibri" w:cs="Calibri"/>
+        </w:rPr>
+      </w:pPr>
+      <w:r>
+        <w:rPr>
+          <w:rFonts w:ascii="Calibri" w:hAnsi="Calibri" w:cs="Calibri"/>
+          <w:b/>
+          <w:bCs/>
+        </w:rPr>
+        <w:t>Task 2.1: Introduction to Outliers</w:t>
+      </w:r>
+    </w:p>
+    <w:p>
+      <w:pPr>
+        <w:numPr>
+          <w:ilvl w:val="1"/>
+          <w:numId w:val="32"/>
+        </w:numPr>
+        <w:rPr>
+          <w:rFonts w:ascii="Calibri" w:hAnsi="Calibri" w:cs="Calibri"/>
+        </w:rPr>
+      </w:pPr>
+      <w:r>
+        <w:rPr>
+          <w:rFonts w:ascii="Calibri" w:hAnsi="Calibri" w:cs="Calibri"/>
+        </w:rPr>
+        <w:t>Research and understand the types of outliers and their impact on data analysis.</w:t>
+      </w:r>
+    </w:p>
+    <w:p>
+      <w:pPr>
+        <w:numPr>
+          <w:ilvl w:val="1"/>
+          <w:numId w:val="32"/>
+        </w:numPr>
+        <w:rPr>
+          <w:rFonts w:ascii="Calibri" w:hAnsi="Calibri" w:cs="Calibri"/>
+        </w:rPr>
+      </w:pPr>
+      <w:r>
+        <w:rPr>
+          <w:rFonts w:ascii="Calibri" w:hAnsi="Calibri" w:cs="Calibri"/>
+        </w:rPr>
+        <w:t>Read relevant literature or documentation on outlier detection.</w:t>
+      </w:r>
+    </w:p>
+    <w:p>
+      <w:pPr>
+        <w:numPr>
+          <w:ilvl w:val="0"/>
+          <w:numId w:val="32"/>
+        </w:numPr>
+        <w:rPr>
+          <w:rFonts w:ascii="Calibri" w:hAnsi="Calibri" w:cs="Calibri"/>
+        </w:rPr>
+      </w:pPr>
+      <w:r>
+        <w:rPr>
+          <w:rFonts w:ascii="Calibri" w:hAnsi="Calibri" w:cs="Calibri"/>
+          <w:b/>
+          <w:bCs/>
+        </w:rPr>
+        <w:t>Task 2.2: Detecting Outliers</w:t>
+      </w:r>
+    </w:p>
+    <w:p>
+      <w:pPr>
+        <w:numPr>
+          <w:ilvl w:val="1"/>
+          <w:numId w:val="32"/>
+        </w:numPr>
+        <w:rPr>
+          <w:rFonts w:ascii="Calibri" w:hAnsi="Calibri" w:cs="Calibri"/>
+        </w:rPr>
+      </w:pPr>
+      <w:r>
+        <w:rPr>
+          <w:rFonts w:ascii="Calibri" w:hAnsi="Calibri" w:cs="Calibri"/>
+        </w:rPr>
+        <w:t>Load a dataset with potential outliers.</w:t>
+      </w:r>
+    </w:p>
+    <w:p>
+      <w:pPr>
+        <w:numPr>
+          <w:ilvl w:val="1"/>
+          <w:numId w:val="32"/>
+        </w:numPr>
+        <w:rPr>
+          <w:rFonts w:ascii="Calibri" w:hAnsi="Calibri" w:cs="Calibri"/>
+        </w:rPr>
+      </w:pPr>
+      <w:r>
+        <w:rPr>
+          <w:rFonts w:ascii="Calibri" w:hAnsi="Calibri" w:cs="Calibri"/>
+        </w:rPr>
+        <w:t>Use Z-Score, IQR, and visual methods (boxplots, scatter plots) to detect outliers.</w:t>
+      </w:r>
+    </w:p>
+    <w:p>
+      <w:pPr>
+        <w:numPr>
+          <w:ilvl w:val="0"/>
+          <w:numId w:val="32"/>
+        </w:numPr>
+        <w:rPr>
+          <w:rFonts w:ascii="Calibri" w:hAnsi="Calibri" w:cs="Calibri"/>
+        </w:rPr>
+      </w:pPr>
+      <w:r>
+        <w:rPr>
+          <w:rFonts w:ascii="Calibri" w:hAnsi="Calibri" w:cs="Calibri"/>
+          <w:b/>
+          <w:bCs/>
+        </w:rPr>
+        <w:t>Task 2.3: Handling Outliers</w:t>
+      </w:r>
+    </w:p>
+    <w:p>
+      <w:pPr>
+        <w:numPr>
+          <w:ilvl w:val="1"/>
+          <w:numId w:val="32"/>
+        </w:numPr>
+        <w:rPr>
+          <w:rFonts w:ascii="Calibri" w:hAnsi="Calibri" w:cs="Calibri"/>
+        </w:rPr>
+      </w:pPr>
+      <w:r>
+        <w:rPr>
+          <w:rFonts w:ascii="Calibri" w:hAnsi="Calibri" w:cs="Calibri"/>
+        </w:rPr>
+        <w:t>Implement methods for handling outliers, including removal or transformation.</w:t>
+      </w:r>
+    </w:p>
+    <w:p>
+      <w:pPr>
+        <w:numPr>
+          <w:ilvl w:val="1"/>
+          <w:numId w:val="32"/>
+        </w:numPr>
+        <w:rPr>
+          <w:rFonts w:ascii="Calibri" w:hAnsi="Calibri" w:cs="Calibri"/>
+        </w:rPr>
+      </w:pPr>
+      <w:r>
+        <w:rPr>
+          <w:rFonts w:ascii="Calibri" w:hAnsi="Calibri" w:cs="Calibri"/>
+        </w:rPr>
+        <w:t>Compare the results before and after handling outliers.</w:t>
+      </w:r>
+    </w:p>
+    <w:p>
+      <w:pPr>
+        <w:numPr>
+          <w:ilvl w:val="0"/>
+          <w:numId w:val="32"/>
+        </w:numPr>
+        <w:rPr>
+          <w:rFonts w:ascii="Calibri" w:hAnsi="Calibri" w:cs="Calibri"/>
+        </w:rPr>
+      </w:pPr>
+      <w:r>
+        <w:rPr>
+          <w:rFonts w:ascii="Calibri" w:hAnsi="Calibri" w:cs="Calibri"/>
+          <w:b/>
+          <w:bCs/>
+        </w:rPr>
+        <w:t>Task 2.4: Evaluation and Documentation</w:t>
+      </w:r>
+    </w:p>
+    <w:p>
+      <w:pPr>
+        <w:numPr>
+          <w:ilvl w:val="1"/>
+          <w:numId w:val="32"/>
+        </w:numPr>
+        <w:rPr>
+          <w:rFonts w:ascii="Calibri" w:hAnsi="Calibri" w:cs="Calibri"/>
+        </w:rPr>
+      </w:pPr>
+      <w:r>
+        <w:rPr>
+          <w:rFonts w:ascii="Calibri" w:hAnsi="Calibri" w:cs="Calibri"/>
+        </w:rPr>
+        <w:t>Evaluate the impact of outlier handling on dataset distribution and analysis.</w:t>
+      </w:r>
+    </w:p>
+    <w:p>
+      <w:pPr>
+        <w:numPr>
+          <w:ilvl w:val="1"/>
+          <w:numId w:val="32"/>
+        </w:numPr>
+        <w:rPr>
+          <w:rFonts w:ascii="Calibri" w:hAnsi="Calibri" w:cs="Calibri"/>
+        </w:rPr>
+      </w:pPr>
+      <w:r>
+        <w:rPr>
+          <w:rFonts w:ascii="Calibri" w:hAnsi="Calibri" w:cs="Calibri"/>
+        </w:rPr>
+        <w:lastRenderedPageBreak/>
+        <w:t>Document your process and findings.</w:t>
+      </w:r>
+    </w:p>
+    <w:p>
+      <w:pPr>
+        <w:rPr>
+          <w:rFonts w:ascii="Calibri" w:hAnsi="Calibri" w:cs="Calibri"/>
+          <w:b/>
+          <w:bCs/>
+        </w:rPr>
+      </w:pPr>
+      <w:r>
+        <w:rPr>
+          <w:rFonts w:ascii="Calibri" w:hAnsi="Calibri" w:cs="Calibri"/>
+          <w:b/>
+          <w:bCs/>
+        </w:rPr>
+        <w:t>Chapter 3: Data Transformation</w:t>
+      </w:r>
+    </w:p>
+    <w:p>
+      <w:pPr>
+        <w:numPr>
+          <w:ilvl w:val="0"/>
+          <w:numId w:val="33"/>
+        </w:numPr>
+        <w:rPr>
+          <w:rFonts w:ascii="Calibri" w:hAnsi="Calibri" w:cs="Calibri"/>
+        </w:rPr>
+      </w:pPr>
+      <w:r>
+        <w:rPr>
+          <w:rFonts w:ascii="Calibri" w:hAnsi="Calibri" w:cs="Calibri"/>
+          <w:b/>
+          <w:bCs/>
+        </w:rPr>
+        <w:t>Task 3.1: Introduction to Data Transformation</w:t>
+      </w:r>
+    </w:p>
+    <w:p>
+      <w:pPr>
+        <w:numPr>
+          <w:ilvl w:val="1"/>
+          <w:numId w:val="33"/>
+        </w:numPr>
+        <w:rPr>
+          <w:rFonts w:ascii="Calibri" w:hAnsi="Calibri" w:cs="Calibri"/>
+        </w:rPr>
+      </w:pPr>
+      <w:r>
+        <w:rPr>
+          <w:rFonts w:ascii="Calibri" w:hAnsi="Calibri" w:cs="Calibri"/>
+        </w:rPr>
+        <w:t>Research and understand normalization and standardization techniques.</w:t>
+      </w:r>
+    </w:p>
+    <w:p>
+      <w:pPr>
+        <w:numPr>
+          <w:ilvl w:val="1"/>
+          <w:numId w:val="33"/>
+        </w:numPr>
+        <w:rPr>
+          <w:rFonts w:ascii="Calibri" w:hAnsi="Calibri" w:cs="Calibri"/>
+        </w:rPr>
+      </w:pPr>
+      <w:r>
+        <w:rPr>
+          <w:rFonts w:ascii="Calibri" w:hAnsi="Calibri" w:cs="Calibri"/>
+        </w:rPr>
+        <w:t>Read relevant literature or documentation on data transformation.</w:t>
+      </w:r>
+    </w:p>
+    <w:p>
+      <w:pPr>
+        <w:numPr>
+          <w:ilvl w:val="0"/>
+          <w:numId w:val="33"/>
+        </w:numPr>
+        <w:rPr>
+          <w:rFonts w:ascii="Calibri" w:hAnsi="Calibri" w:cs="Calibri"/>
+        </w:rPr>
+      </w:pPr>
+      <w:r>
+        <w:rPr>
+          <w:rFonts w:ascii="Calibri" w:hAnsi="Calibri" w:cs="Calibri"/>
+          <w:b/>
+          <w:bCs/>
+        </w:rPr>
+        <w:t>Task 3.2: Normalization and Standardization</w:t>
+      </w:r>
+    </w:p>
+    <w:p>
+      <w:pPr>
+        <w:numPr>
+          <w:ilvl w:val="1"/>
+          <w:numId w:val="33"/>
+        </w:numPr>
+        <w:rPr>
+          <w:rFonts w:ascii="Calibri" w:hAnsi="Calibri" w:cs="Calibri"/>
+        </w:rPr>
+      </w:pPr>
+      <w:r>
+        <w:rPr>
+          <w:rFonts w:ascii="Calibri" w:hAnsi="Calibri" w:cs="Calibri"/>
+        </w:rPr>
+        <w:t>Load a dataset and apply Min-Max Normalization and Z-Score Standardization.</w:t>
+      </w:r>
+    </w:p>
+    <w:p>
+      <w:pPr>
+        <w:numPr>
+          <w:ilvl w:val="1"/>
+          <w:numId w:val="33"/>
+        </w:numPr>
+        <w:rPr>
+          <w:rFonts w:ascii="Calibri" w:hAnsi="Calibri" w:cs="Calibri"/>
+        </w:rPr>
+      </w:pPr>
+      <w:r>
+        <w:rPr>
+          <w:rFonts w:ascii="Calibri" w:hAnsi="Calibri" w:cs="Calibri"/>
+        </w:rPr>
+        <w:t>Compare the effects of these transformations on data.</w:t>
+      </w:r>
+    </w:p>
+    <w:p>
+      <w:pPr>
+        <w:numPr>
+          <w:ilvl w:val="0"/>
+          <w:numId w:val="33"/>
+        </w:numPr>
+        <w:rPr>
+          <w:rFonts w:ascii="Calibri" w:hAnsi="Calibri" w:cs="Calibri"/>
+        </w:rPr>
+      </w:pPr>
+      <w:r>
+        <w:rPr>
+          <w:rFonts w:ascii="Calibri" w:hAnsi="Calibri" w:cs="Calibri"/>
+          <w:b/>
+          <w:bCs/>
+        </w:rPr>
+        <w:t>Task 3.3: Encoding Categorical Variables</w:t>
+      </w:r>
+    </w:p>
+    <w:p>
+      <w:pPr>
+        <w:numPr>
+          <w:ilvl w:val="1"/>
+          <w:numId w:val="33"/>
+        </w:numPr>
+        <w:rPr>
+          <w:rFonts w:ascii="Calibri" w:hAnsi="Calibri" w:cs="Calibri"/>
+        </w:rPr>
+      </w:pPr>
+      <w:r>
+        <w:rPr>
+          <w:rFonts w:ascii="Calibri" w:hAnsi="Calibri" w:cs="Calibri"/>
+        </w:rPr>
+        <w:t>Apply One-Hot Encoding and other encoding techniques to categorical variables.</w:t>
+      </w:r>
+    </w:p>
+    <w:p>
+      <w:pPr>
+        <w:numPr>
+          <w:ilvl w:val="1"/>
+          <w:numId w:val="33"/>
+        </w:numPr>
+        <w:rPr>
+          <w:rFonts w:ascii="Calibri" w:hAnsi="Calibri" w:cs="Calibri"/>
+        </w:rPr>
+      </w:pPr>
+      <w:r>
+        <w:rPr>
+          <w:rFonts w:ascii="Calibri" w:hAnsi="Calibri" w:cs="Calibri"/>
+        </w:rPr>
+        <w:t>Evaluate the impact on dataset usability.</w:t>
+      </w:r>
+    </w:p>
+    <w:p>
+      <w:pPr>
+        <w:numPr>
+          <w:ilvl w:val="0"/>
+          <w:numId w:val="33"/>
+        </w:numPr>
+        <w:rPr>
+          <w:rFonts w:ascii="Calibri" w:hAnsi="Calibri" w:cs="Calibri"/>
+        </w:rPr>
+      </w:pPr>
+      <w:r>
+        <w:rPr>
+          <w:rFonts w:ascii="Calibri" w:hAnsi="Calibri" w:cs="Calibri"/>
+          <w:b/>
+          <w:bCs/>
+        </w:rPr>
+        <w:t>Task 3.4: Evaluation and Documentation</w:t>
+      </w:r>
+    </w:p>
+    <w:p>
+      <w:pPr>
+        <w:numPr>
+          <w:ilvl w:val="1"/>
+          <w:numId w:val="33"/>
+        </w:numPr>
+        <w:rPr>
+          <w:rFonts w:ascii="Calibri" w:hAnsi="Calibri" w:cs="Calibri"/>
+        </w:rPr>
+      </w:pPr>
+      <w:r>
+        <w:rPr>
+          <w:rFonts w:ascii="Calibri" w:hAnsi="Calibri" w:cs="Calibri"/>
+        </w:rPr>
+        <w:t>Evaluate the impact of data transformation on dataset distribution and analysis.</w:t>
+      </w:r>
+    </w:p>
+    <w:p>
+      <w:pPr>
+        <w:numPr>
+          <w:ilvl w:val="1"/>
+          <w:numId w:val="33"/>
+        </w:numPr>
+        <w:rPr>
+          <w:rFonts w:ascii="Calibri" w:hAnsi="Calibri" w:cs="Calibri"/>
+        </w:rPr>
+      </w:pPr>
+      <w:r>
+        <w:rPr>
+          <w:rFonts w:ascii="Calibri" w:hAnsi="Calibri" w:cs="Calibri"/>
+        </w:rPr>
+        <w:t>Document your process and findings.</w:t>
+      </w:r>
+    </w:p>
+    <w:p>
+      <w:pPr>
+        <w:rPr>
+          <w:rFonts w:ascii="Calibri" w:hAnsi="Calibri" w:cs="Calibri"/>
+          <w:b/>
+          <w:bCs/>
+        </w:rPr>
+      </w:pPr>
+      <w:r>
+        <w:rPr>
+          <w:rFonts w:ascii="Calibri" w:hAnsi="Calibri" w:cs="Calibri"/>
+          <w:b/>
+          <w:bCs/>
+        </w:rPr>
+        <w:t>Chapter 4: Data Parsing and Text Data Cleaning</w:t>
+      </w:r>
+    </w:p>
+    <w:p>
+      <w:pPr>
+        <w:numPr>
+          <w:ilvl w:val="0"/>
+          <w:numId w:val="34"/>
+        </w:numPr>
+        <w:rPr>
+          <w:rFonts w:ascii="Calibri" w:hAnsi="Calibri" w:cs="Calibri"/>
+        </w:rPr>
+      </w:pPr>
+      <w:r>
+        <w:rPr>
+          <w:rFonts w:ascii="Calibri" w:hAnsi="Calibri" w:cs="Calibri"/>
+          <w:b/>
+          <w:bCs/>
+        </w:rPr>
+        <w:t>Task 4.1: Introduction to Text Data Cleaning</w:t>
+      </w:r>
+    </w:p>
+    <w:p>
+      <w:pPr>
+        <w:numPr>
+          <w:ilvl w:val="1"/>
+          <w:numId w:val="34"/>
+        </w:numPr>
+        <w:rPr>
+          <w:rFonts w:ascii="Calibri" w:hAnsi="Calibri" w:cs="Calibri"/>
+        </w:rPr>
+      </w:pPr>
+      <w:r>
+        <w:rPr>
+          <w:rFonts w:ascii="Calibri" w:hAnsi="Calibri" w:cs="Calibri"/>
+        </w:rPr>
+        <w:t>Research and understand text parsing and cleaning techniques.</w:t>
+      </w:r>
+    </w:p>
+    <w:p>
+      <w:pPr>
+        <w:numPr>
+          <w:ilvl w:val="1"/>
+          <w:numId w:val="34"/>
+        </w:numPr>
+        <w:rPr>
+          <w:rFonts w:ascii="Calibri" w:hAnsi="Calibri" w:cs="Calibri"/>
+        </w:rPr>
+      </w:pPr>
+      <w:r>
+        <w:rPr>
+          <w:rFonts w:ascii="Calibri" w:hAnsi="Calibri" w:cs="Calibri"/>
+        </w:rPr>
+        <w:t>Read relevant literature or documentation on text data cleaning.</w:t>
+      </w:r>
+    </w:p>
+    <w:p>
+      <w:pPr>
+        <w:numPr>
+          <w:ilvl w:val="0"/>
+          <w:numId w:val="34"/>
+        </w:numPr>
+        <w:rPr>
+          <w:rFonts w:ascii="Calibri" w:hAnsi="Calibri" w:cs="Calibri"/>
+        </w:rPr>
+      </w:pPr>
+      <w:r>
+        <w:rPr>
+          <w:rFonts w:ascii="Calibri" w:hAnsi="Calibri" w:cs="Calibri"/>
+          <w:b/>
+          <w:bCs/>
+        </w:rPr>
+        <w:t>Task 4.2: Text Parsing</w:t>
+      </w:r>
+    </w:p>
+    <w:p>
+      <w:pPr>
+        <w:numPr>
+          <w:ilvl w:val="1"/>
+          <w:numId w:val="34"/>
+        </w:numPr>
+        <w:rPr>
+          <w:rFonts w:ascii="Calibri" w:hAnsi="Calibri" w:cs="Calibri"/>
+        </w:rPr>
+      </w:pPr>
+      <w:r>
+        <w:rPr>
+          <w:rFonts w:ascii="Calibri" w:hAnsi="Calibri" w:cs="Calibri"/>
+        </w:rPr>
+        <w:t>Load a text dataset and apply tokenization, stopword removal, and other parsing techniques.</w:t>
+      </w:r>
+    </w:p>
+    <w:p>
+      <w:pPr>
+        <w:numPr>
+          <w:ilvl w:val="0"/>
+          <w:numId w:val="34"/>
+        </w:numPr>
+        <w:rPr>
+          <w:rFonts w:ascii="Calibri" w:hAnsi="Calibri" w:cs="Calibri"/>
+        </w:rPr>
+      </w:pPr>
+      <w:r>
+        <w:rPr>
+          <w:rFonts w:ascii="Calibri" w:hAnsi="Calibri" w:cs="Calibri"/>
+          <w:b/>
+          <w:bCs/>
+        </w:rPr>
+        <w:t>Task 4.3: Text Data Cleaning</w:t>
+      </w:r>
+    </w:p>
+    <w:p>
+      <w:pPr>
+        <w:numPr>
+          <w:ilvl w:val="1"/>
+          <w:numId w:val="34"/>
+        </w:numPr>
+        <w:rPr>
+          <w:rFonts w:ascii="Calibri" w:hAnsi="Calibri" w:cs="Calibri"/>
+        </w:rPr>
+      </w:pPr>
+      <w:r>
+        <w:rPr>
+          <w:rFonts w:ascii="Calibri" w:hAnsi="Calibri" w:cs="Calibri"/>
+        </w:rPr>
+        <w:t>Implement stemming and lemmatization techniques to clean text data.</w:t>
+      </w:r>
+    </w:p>
+    <w:p>
+      <w:pPr>
+        <w:numPr>
+          <w:ilvl w:val="1"/>
+          <w:numId w:val="34"/>
+        </w:numPr>
+        <w:rPr>
+          <w:rFonts w:ascii="Calibri" w:hAnsi="Calibri" w:cs="Calibri"/>
+        </w:rPr>
+      </w:pPr>
+      <w:r>
+        <w:rPr>
+          <w:rFonts w:ascii="Calibri" w:hAnsi="Calibri" w:cs="Calibri"/>
+        </w:rPr>
+        <w:t>Evaluate the results of text cleaning.</w:t>
+      </w:r>
+    </w:p>
+    <w:p>
+      <w:pPr>
+        <w:numPr>
+          <w:ilvl w:val="0"/>
+          <w:numId w:val="34"/>
+        </w:numPr>
+        <w:rPr>
+          <w:rFonts w:ascii="Calibri" w:hAnsi="Calibri" w:cs="Calibri"/>
+        </w:rPr>
+      </w:pPr>
+      <w:r>
+        <w:rPr>
+          <w:rFonts w:ascii="Calibri" w:hAnsi="Calibri" w:cs="Calibri"/>
+          <w:b/>
+          <w:bCs/>
+        </w:rPr>
+        <w:t>Task 4.4: Evaluation and Documentation</w:t>
+      </w:r>
+    </w:p>
+    <w:p>
+      <w:pPr>
+        <w:numPr>
+          <w:ilvl w:val="1"/>
+          <w:numId w:val="34"/>
+        </w:numPr>
+        <w:rPr>
+          <w:rFonts w:ascii="Calibri" w:hAnsi="Calibri" w:cs="Calibri"/>
+        </w:rPr>
+      </w:pPr>
+      <w:r>
+        <w:rPr>
+          <w:rFonts w:ascii="Calibri" w:hAnsi="Calibri" w:cs="Calibri"/>
+        </w:rPr>
+        <w:t>Evaluate the impact of text cleaning on data quality and analysis.</w:t>
+      </w:r>
+    </w:p>
+    <w:p>
+      <w:pPr>
+        <w:numPr>
+          <w:ilvl w:val="1"/>
+          <w:numId w:val="34"/>
+        </w:numPr>
+        <w:rPr>
+          <w:rFonts w:ascii="Calibri" w:hAnsi="Calibri" w:cs="Calibri"/>
+        </w:rPr>
+      </w:pPr>
+      <w:r>
+        <w:rPr>
+          <w:rFonts w:ascii="Calibri" w:hAnsi="Calibri" w:cs="Calibri"/>
+        </w:rPr>
+        <w:t>Document your process and findings.</w:t>
+      </w:r>
+    </w:p>
+    <w:p>
+      <w:pPr>
+        <w:rPr>
+          <w:rFonts w:ascii="Calibri" w:hAnsi="Calibri" w:cs="Calibri"/>
+          <w:b/>
+          <w:bCs/>
+        </w:rPr>
+      </w:pPr>
+      <w:r>
+        <w:rPr>
+          <w:rFonts w:ascii="Calibri" w:hAnsi="Calibri" w:cs="Calibri"/>
+          <w:b/>
+          <w:bCs/>
+        </w:rPr>
+        <w:t>Chapter 5: Dealing with Duplicate Data</w:t>
+      </w:r>
+    </w:p>
+    <w:p>
+      <w:pPr>
+        <w:numPr>
+          <w:ilvl w:val="0"/>
+          <w:numId w:val="35"/>
+        </w:numPr>
+        <w:rPr>
+          <w:rFonts w:ascii="Calibri" w:hAnsi="Calibri" w:cs="Calibri"/>
+        </w:rPr>
+      </w:pPr>
+      <w:r>
+        <w:rPr>
+          <w:rFonts w:ascii="Calibri" w:hAnsi="Calibri" w:cs="Calibri"/>
+          <w:b/>
+          <w:bCs/>
+        </w:rPr>
+        <w:t>Task 5.1: Introduction to Duplicate Data</w:t>
+      </w:r>
+    </w:p>
+    <w:p>
+      <w:pPr>
+        <w:numPr>
+          <w:ilvl w:val="1"/>
+          <w:numId w:val="35"/>
+        </w:numPr>
+        <w:rPr>
+          <w:rFonts w:ascii="Calibri" w:hAnsi="Calibri" w:cs="Calibri"/>
+        </w:rPr>
+      </w:pPr>
+      <w:r>
+        <w:rPr>
+          <w:rFonts w:ascii="Calibri" w:hAnsi="Calibri" w:cs="Calibri"/>
+        </w:rPr>
+        <w:lastRenderedPageBreak/>
+        <w:t>Research and understand the impact of duplicate data on analysis.</w:t>
+      </w:r>
+    </w:p>
+    <w:p>
+      <w:pPr>
+        <w:numPr>
+          <w:ilvl w:val="1"/>
+          <w:numId w:val="35"/>
+        </w:numPr>
+        <w:rPr>
+          <w:rFonts w:ascii="Calibri" w:hAnsi="Calibri" w:cs="Calibri"/>
+        </w:rPr>
+      </w:pPr>
+      <w:r>
+        <w:rPr>
+          <w:rFonts w:ascii="Calibri" w:hAnsi="Calibri" w:cs="Calibri"/>
+        </w:rPr>
+        <w:t>Read relevant literature or documentation on duplicate data handling.</w:t>
+      </w:r>
+    </w:p>
+    <w:p>
+      <w:pPr>
+        <w:numPr>
+          <w:ilvl w:val="0"/>
+          <w:numId w:val="35"/>
+        </w:numPr>
+        <w:rPr>
+          <w:rFonts w:ascii="Calibri" w:hAnsi="Calibri" w:cs="Calibri"/>
+        </w:rPr>
+      </w:pPr>
+      <w:r>
+        <w:rPr>
+          <w:rFonts w:ascii="Calibri" w:hAnsi="Calibri" w:cs="Calibri"/>
+          <w:b/>
+          <w:bCs/>
+        </w:rPr>
+        <w:t>Task 5.2: Detecting Duplicates</w:t>
+      </w:r>
+    </w:p>
+    <w:p>
+      <w:pPr>
+        <w:numPr>
+          <w:ilvl w:val="1"/>
+          <w:numId w:val="35"/>
+        </w:numPr>
+        <w:rPr>
+          <w:rFonts w:ascii="Calibri" w:hAnsi="Calibri" w:cs="Calibri"/>
+        </w:rPr>
+      </w:pPr>
+      <w:r>
+        <w:rPr>
+          <w:rFonts w:ascii="Calibri" w:hAnsi="Calibri" w:cs="Calibri"/>
+        </w:rPr>
+        <w:t>Load a dataset with potential duplicates.</w:t>
+      </w:r>
+    </w:p>
+    <w:p>
+      <w:pPr>
+        <w:numPr>
+          <w:ilvl w:val="1"/>
+          <w:numId w:val="35"/>
+        </w:numPr>
+        <w:rPr>
+          <w:rFonts w:ascii="Calibri" w:hAnsi="Calibri" w:cs="Calibri"/>
+        </w:rPr>
+      </w:pPr>
+      <w:r>
+        <w:rPr>
+          <w:rFonts w:ascii="Calibri" w:hAnsi="Calibri" w:cs="Calibri"/>
+        </w:rPr>
+        <w:t>Use exact matching and fuzzy matching to identify duplicates.</w:t>
+      </w:r>
+    </w:p>
+    <w:p>
+      <w:pPr>
+        <w:numPr>
+          <w:ilvl w:val="0"/>
+          <w:numId w:val="35"/>
+        </w:numPr>
+        <w:rPr>
+          <w:rFonts w:ascii="Calibri" w:hAnsi="Calibri" w:cs="Calibri"/>
+        </w:rPr>
+      </w:pPr>
+      <w:r>
+        <w:rPr>
+          <w:rFonts w:ascii="Calibri" w:hAnsi="Calibri" w:cs="Calibri"/>
+          <w:b/>
+          <w:bCs/>
+        </w:rPr>
+        <w:t>Task 5.3: Handling Duplicates</w:t>
+      </w:r>
+    </w:p>
+    <w:p>
+      <w:pPr>
+        <w:numPr>
+          <w:ilvl w:val="1"/>
+          <w:numId w:val="35"/>
+        </w:numPr>
+        <w:rPr>
+          <w:rFonts w:ascii="Calibri" w:hAnsi="Calibri" w:cs="Calibri"/>
+        </w:rPr>
+      </w:pPr>
+      <w:r>
+        <w:rPr>
+          <w:rFonts w:ascii="Calibri" w:hAnsi="Calibri" w:cs="Calibri"/>
+        </w:rPr>
+        <w:t>Implement methods for removing or consolidating duplicate records.</w:t>
+      </w:r>
+    </w:p>
+    <w:p>
+      <w:pPr>
+        <w:numPr>
+          <w:ilvl w:val="1"/>
+          <w:numId w:val="35"/>
+        </w:numPr>
+        <w:rPr>
+          <w:rFonts w:ascii="Calibri" w:hAnsi="Calibri" w:cs="Calibri"/>
+        </w:rPr>
+      </w:pPr>
+      <w:r>
+        <w:rPr>
+          <w:rFonts w:ascii="Calibri" w:hAnsi="Calibri" w:cs="Calibri"/>
+        </w:rPr>
+        <w:t>Compare the dataset before and after handling duplicates.</w:t>
+      </w:r>
+    </w:p>
+    <w:p>
+      <w:pPr>
+        <w:numPr>
+          <w:ilvl w:val="0"/>
+          <w:numId w:val="35"/>
+        </w:numPr>
+        <w:rPr>
+          <w:rFonts w:ascii="Calibri" w:hAnsi="Calibri" w:cs="Calibri"/>
+        </w:rPr>
+      </w:pPr>
+      <w:r>
+        <w:rPr>
+          <w:rFonts w:ascii="Calibri" w:hAnsi="Calibri" w:cs="Calibri"/>
+          <w:b/>
+          <w:bCs/>
+        </w:rPr>
+        <w:t>Task 5.4: Evaluation and Documentation</w:t>
+      </w:r>
+    </w:p>
+    <w:p>
+      <w:pPr>
+        <w:numPr>
+          <w:ilvl w:val="1"/>
+          <w:numId w:val="35"/>
+        </w:numPr>
+        <w:rPr>
+          <w:rFonts w:ascii="Calibri" w:hAnsi="Calibri" w:cs="Calibri"/>
+        </w:rPr>
+      </w:pPr>
+      <w:r>
+        <w:rPr>
+          <w:rFonts w:ascii="Calibri" w:hAnsi="Calibri" w:cs="Calibri"/>
+        </w:rPr>
+        <w:t>Evaluate the impact of duplicate removal on dataset integrity.</w:t>
+      </w:r>
+    </w:p>
+    <w:p>
+      <w:pPr>
+        <w:numPr>
+          <w:ilvl w:val="1"/>
+          <w:numId w:val="35"/>
+        </w:numPr>
+        <w:rPr>
+          <w:rFonts w:ascii="Calibri" w:hAnsi="Calibri" w:cs="Calibri"/>
+        </w:rPr>
+      </w:pPr>
+      <w:r>
+        <w:rPr>
+          <w:rFonts w:ascii="Calibri" w:hAnsi="Calibri" w:cs="Calibri"/>
+        </w:rPr>
+        <w:t>Document your process and findings.</w:t>
+      </w:r>
+    </w:p>
+    <w:p>
+      <w:pPr>
+        <w:rPr>
+          <w:rFonts w:ascii="Calibri" w:hAnsi="Calibri" w:cs="Calibri"/>
+          <w:b/>
+          <w:bCs/>
+        </w:rPr>
+      </w:pPr>
+      <w:r>
+        <w:rPr>
+          <w:rFonts w:ascii="Calibri" w:hAnsi="Calibri" w:cs="Calibri"/>
+          <w:b/>
+          <w:bCs/>
+        </w:rPr>
+        <w:t>Chapter 6: Data Validation</w:t>
+      </w:r>
+    </w:p>
+    <w:p>
+      <w:pPr>
+        <w:numPr>
+          <w:ilvl w:val="0"/>
+          <w:numId w:val="36"/>
+        </w:numPr>
+        <w:rPr>
+          <w:rFonts w:ascii="Calibri" w:hAnsi="Calibri" w:cs="Calibri"/>
+        </w:rPr>
+      </w:pPr>
+      <w:r>
+        <w:rPr>
+          <w:rFonts w:ascii="Calibri" w:hAnsi="Calibri" w:cs="Calibri"/>
+          <w:b/>
+          <w:bCs/>
+        </w:rPr>
+        <w:t>Task 6.1: Introduction to Data Validation</w:t>
+      </w:r>
+    </w:p>
+    <w:p>
+      <w:pPr>
+        <w:numPr>
+          <w:ilvl w:val="1"/>
+          <w:numId w:val="36"/>
+        </w:numPr>
+        <w:rPr>
+          <w:rFonts w:ascii="Calibri" w:hAnsi="Calibri" w:cs="Calibri"/>
+        </w:rPr>
+      </w:pPr>
+      <w:r>
+        <w:rPr>
+          <w:rFonts w:ascii="Calibri" w:hAnsi="Calibri" w:cs="Calibri"/>
+        </w:rPr>
+        <w:t>Research and understand data validation techniques and their importance.</w:t>
+      </w:r>
+    </w:p>
+    <w:p>
+      <w:pPr>
+        <w:numPr>
+          <w:ilvl w:val="1"/>
+          <w:numId w:val="36"/>
+        </w:numPr>
+        <w:rPr>
+          <w:rFonts w:ascii="Calibri" w:hAnsi="Calibri" w:cs="Calibri"/>
+        </w:rPr>
+      </w:pPr>
+      <w:r>
+        <w:rPr>
+          <w:rFonts w:ascii="Calibri" w:hAnsi="Calibri" w:cs="Calibri"/>
+        </w:rPr>
+        <w:t>Read relevant literature or documentation on data validation.</w:t>
+      </w:r>
+    </w:p>
+    <w:p>
+      <w:pPr>
+        <w:numPr>
+          <w:ilvl w:val="0"/>
+          <w:numId w:val="36"/>
+        </w:numPr>
+        <w:rPr>
+          <w:rFonts w:ascii="Calibri" w:hAnsi="Calibri" w:cs="Calibri"/>
+        </w:rPr>
+      </w:pPr>
+      <w:r>
+        <w:rPr>
+          <w:rFonts w:ascii="Calibri" w:hAnsi="Calibri" w:cs="Calibri"/>
+          <w:b/>
+          <w:bCs/>
+        </w:rPr>
+        <w:t>Task 6.2: Implementing Validation Checks</w:t>
+      </w:r>
+    </w:p>
+    <w:p>
+      <w:pPr>
+        <w:numPr>
+          <w:ilvl w:val="1"/>
+          <w:numId w:val="36"/>
+        </w:numPr>
+        <w:rPr>
+          <w:rFonts w:ascii="Calibri" w:hAnsi="Calibri" w:cs="Calibri"/>
+        </w:rPr>
+      </w:pPr>
+      <w:r>
+        <w:rPr>
+          <w:rFonts w:ascii="Calibri" w:hAnsi="Calibri" w:cs="Calibri"/>
+        </w:rPr>
+        <w:t>Load a dataset and apply consistency checks and range checks.</w:t>
+      </w:r>
+    </w:p>
+    <w:p>
+      <w:pPr>
+        <w:numPr>
+          <w:ilvl w:val="1"/>
+          <w:numId w:val="36"/>
+        </w:numPr>
+        <w:rPr>
+          <w:rFonts w:ascii="Calibri" w:hAnsi="Calibri" w:cs="Calibri"/>
+        </w:rPr>
+      </w:pPr>
+      <w:r>
+        <w:rPr>
+          <w:rFonts w:ascii="Calibri" w:hAnsi="Calibri" w:cs="Calibri"/>
+        </w:rPr>
+        <w:t>Use Python (Pandas) or R (dplyr) to perform validation.</w:t>
+      </w:r>
+    </w:p>
+    <w:p>
+      <w:pPr>
+        <w:numPr>
+          <w:ilvl w:val="0"/>
+          <w:numId w:val="36"/>
+        </w:numPr>
+        <w:rPr>
+          <w:rFonts w:ascii="Calibri" w:hAnsi="Calibri" w:cs="Calibri"/>
+        </w:rPr>
+      </w:pPr>
+      <w:r>
+        <w:rPr>
+          <w:rFonts w:ascii="Calibri" w:hAnsi="Calibri" w:cs="Calibri"/>
+          <w:b/>
+          <w:bCs/>
+        </w:rPr>
+        <w:t>Task 6.3: Handling Validation Issues</w:t>
+      </w:r>
+    </w:p>
+    <w:p>
+      <w:pPr>
+        <w:numPr>
+          <w:ilvl w:val="1"/>
+          <w:numId w:val="36"/>
+        </w:numPr>
+        <w:rPr>
+          <w:rFonts w:ascii="Calibri" w:hAnsi="Calibri" w:cs="Calibri"/>
+        </w:rPr>
+      </w:pPr>
+      <w:r>
+        <w:rPr>
+          <w:rFonts w:ascii="Calibri" w:hAnsi="Calibri" w:cs="Calibri"/>
+        </w:rPr>
+        <w:t>Address any issues identified during validation.</w:t>
+      </w:r>
+    </w:p>
+    <w:p>
+      <w:pPr>
+        <w:numPr>
+          <w:ilvl w:val="1"/>
+          <w:numId w:val="36"/>
+        </w:numPr>
+        <w:rPr>
+          <w:rFonts w:ascii="Calibri" w:hAnsi="Calibri" w:cs="Calibri"/>
+        </w:rPr>
+      </w:pPr>
+      <w:r>
+        <w:rPr>
+          <w:rFonts w:ascii="Calibri" w:hAnsi="Calibri" w:cs="Calibri"/>
+        </w:rPr>
+        <w:t>Implement strategies to ensure ongoing data quality.</w:t>
+      </w:r>
+    </w:p>
+    <w:p>
+      <w:pPr>
+        <w:numPr>
+          <w:ilvl w:val="0"/>
+          <w:numId w:val="36"/>
+        </w:numPr>
+        <w:rPr>
+          <w:rFonts w:ascii="Calibri" w:hAnsi="Calibri" w:cs="Calibri"/>
+        </w:rPr>
+      </w:pPr>
+      <w:r>
+        <w:rPr>
+          <w:rFonts w:ascii="Calibri" w:hAnsi="Calibri" w:cs="Calibri"/>
+          <w:b/>
+          <w:bCs/>
+        </w:rPr>
+        <w:t>Task 6.4: Evaluation and Documentation</w:t>
+      </w:r>
+    </w:p>
+    <w:p>
+      <w:pPr>
+        <w:numPr>
+          <w:ilvl w:val="1"/>
+          <w:numId w:val="36"/>
+        </w:numPr>
+        <w:rPr>
+          <w:rFonts w:ascii="Calibri" w:hAnsi="Calibri" w:cs="Calibri"/>
+        </w:rPr>
+      </w:pPr>
+      <w:r>
+        <w:rPr>
+          <w:rFonts w:ascii="Calibri" w:hAnsi="Calibri" w:cs="Calibri"/>
+        </w:rPr>
+        <w:t>Evaluate the impact of validation checks on dataset accuracy.</w:t>
+      </w:r>
+    </w:p>
+    <w:p>
+      <w:pPr>
+        <w:numPr>
+          <w:ilvl w:val="1"/>
+          <w:numId w:val="36"/>
+        </w:numPr>
+        <w:rPr>
+          <w:rFonts w:ascii="Calibri" w:hAnsi="Calibri" w:cs="Calibri"/>
+        </w:rPr>
+      </w:pPr>
+      <w:r>
+        <w:rPr>
+          <w:rFonts w:ascii="Calibri" w:hAnsi="Calibri" w:cs="Calibri"/>
+        </w:rPr>
+        <w:t>Document your process and findings.</w:t>
+      </w:r>
+    </w:p>
+    <w:p>
+      <w:pPr>
+        <w:rPr>
+          <w:rFonts w:ascii="Calibri" w:hAnsi="Calibri" w:cs="Calibri"/>
+          <w:b/>
+          <w:bCs/>
+        </w:rPr>
+      </w:pPr>
+      <w:r>
+        <w:rPr>
+          <w:rFonts w:ascii="Calibri" w:hAnsi="Calibri" w:cs="Calibri"/>
+          <w:b/>
+          <w:bCs/>
+        </w:rPr>
+        <w:t>Chapter 7: Data Type Conversion</w:t>
+      </w:r>
+    </w:p>
+    <w:p>
+      <w:pPr>
+        <w:numPr>
+          <w:ilvl w:val="0"/>
+          <w:numId w:val="37"/>
+        </w:numPr>
+        <w:rPr>
+          <w:rFonts w:ascii="Calibri" w:hAnsi="Calibri" w:cs="Calibri"/>
+        </w:rPr>
+      </w:pPr>
+      <w:r>
+        <w:rPr>
+          <w:rFonts w:ascii="Calibri" w:hAnsi="Calibri" w:cs="Calibri"/>
+          <w:b/>
+          <w:bCs/>
+        </w:rPr>
+        <w:t>Task 7.1: Introduction to Data Types</w:t>
+      </w:r>
+    </w:p>
+    <w:p>
+      <w:pPr>
+        <w:numPr>
+          <w:ilvl w:val="1"/>
+          <w:numId w:val="37"/>
+        </w:numPr>
+        <w:rPr>
+          <w:rFonts w:ascii="Calibri" w:hAnsi="Calibri" w:cs="Calibri"/>
+        </w:rPr>
+      </w:pPr>
+      <w:r>
+        <w:rPr>
+          <w:rFonts w:ascii="Calibri" w:hAnsi="Calibri" w:cs="Calibri"/>
+        </w:rPr>
+        <w:t>Research and understand different data types and their conversions.</w:t>
+      </w:r>
+    </w:p>
+    <w:p>
+      <w:pPr>
+        <w:numPr>
+          <w:ilvl w:val="1"/>
+          <w:numId w:val="37"/>
+        </w:numPr>
+        <w:rPr>
+          <w:rFonts w:ascii="Calibri" w:hAnsi="Calibri" w:cs="Calibri"/>
+        </w:rPr>
+      </w:pPr>
+      <w:r>
+        <w:rPr>
+          <w:rFonts w:ascii="Calibri" w:hAnsi="Calibri" w:cs="Calibri"/>
+        </w:rPr>
+        <w:t>Read relevant literature or documentation on data type conversion.</w:t>
+      </w:r>
+    </w:p>
+    <w:p>
+      <w:pPr>
+        <w:numPr>
+          <w:ilvl w:val="0"/>
+          <w:numId w:val="37"/>
+        </w:numPr>
+        <w:rPr>
+          <w:rFonts w:ascii="Calibri" w:hAnsi="Calibri" w:cs="Calibri"/>
+        </w:rPr>
+      </w:pPr>
+      <w:r>
+        <w:rPr>
+          <w:rFonts w:ascii="Calibri" w:hAnsi="Calibri" w:cs="Calibri"/>
+          <w:b/>
+          <w:bCs/>
+        </w:rPr>
+        <w:t>Task 7.2: Converting Data Types</w:t>
+      </w:r>
+    </w:p>
+    <w:p>
+      <w:pPr>
+        <w:numPr>
+          <w:ilvl w:val="1"/>
+          <w:numId w:val="37"/>
+        </w:numPr>
+        <w:rPr>
+          <w:rFonts w:ascii="Calibri" w:hAnsi="Calibri" w:cs="Calibri"/>
+        </w:rPr>
+      </w:pPr>
+      <w:r>
+        <w:rPr>
+          <w:rFonts w:ascii="Calibri" w:hAnsi="Calibri" w:cs="Calibri"/>
+        </w:rPr>
+        <w:lastRenderedPageBreak/>
+        <w:t>Load a dataset with mixed data types.</w:t>
+      </w:r>
+    </w:p>
+    <w:p>
+      <w:pPr>
+        <w:numPr>
+          <w:ilvl w:val="1"/>
+          <w:numId w:val="37"/>
+        </w:numPr>
+        <w:rPr>
+          <w:rFonts w:ascii="Calibri" w:hAnsi="Calibri" w:cs="Calibri"/>
+        </w:rPr>
+      </w:pPr>
+      <w:r>
+        <w:rPr>
+          <w:rFonts w:ascii="Calibri" w:hAnsi="Calibri" w:cs="Calibri"/>
+        </w:rPr>
+        <w:t>Implement conversion techniques to standardize data types.</w:t>
+      </w:r>
+    </w:p>
+    <w:p>
+      <w:pPr>
+        <w:numPr>
+          <w:ilvl w:val="0"/>
+          <w:numId w:val="37"/>
+        </w:numPr>
+        <w:rPr>
+          <w:rFonts w:ascii="Calibri" w:hAnsi="Calibri" w:cs="Calibri"/>
+        </w:rPr>
+      </w:pPr>
+      <w:r>
+        <w:rPr>
+          <w:rFonts w:ascii="Calibri" w:hAnsi="Calibri" w:cs="Calibri"/>
+          <w:b/>
+          <w:bCs/>
+        </w:rPr>
+        <w:t>Task 7.3: Standardizing Formats</w:t>
+      </w:r>
+    </w:p>
+    <w:p>
+      <w:pPr>
+        <w:numPr>
+          <w:ilvl w:val="1"/>
+          <w:numId w:val="37"/>
+        </w:numPr>
+        <w:rPr>
+          <w:rFonts w:ascii="Calibri" w:hAnsi="Calibri" w:cs="Calibri"/>
+        </w:rPr>
+      </w:pPr>
+      <w:r>
+        <w:rPr>
+          <w:rFonts w:ascii="Calibri" w:hAnsi="Calibri" w:cs="Calibri"/>
+        </w:rPr>
+        <w:t>Apply standardization methods to ensure consistency in data formats.</w:t>
+      </w:r>
+    </w:p>
+    <w:p>
+      <w:pPr>
+        <w:numPr>
+          <w:ilvl w:val="1"/>
+          <w:numId w:val="37"/>
+        </w:numPr>
+        <w:rPr>
+          <w:rFonts w:ascii="Calibri" w:hAnsi="Calibri" w:cs="Calibri"/>
+        </w:rPr>
+      </w:pPr>
+      <w:r>
+        <w:rPr>
+          <w:rFonts w:ascii="Calibri" w:hAnsi="Calibri" w:cs="Calibri"/>
+        </w:rPr>
+        <w:t>Evaluate the results of data type conversion.</w:t>
+      </w:r>
+    </w:p>
+    <w:p>
+      <w:pPr>
+        <w:numPr>
+          <w:ilvl w:val="0"/>
+          <w:numId w:val="37"/>
+        </w:numPr>
+        <w:rPr>
+          <w:rFonts w:ascii="Calibri" w:hAnsi="Calibri" w:cs="Calibri"/>
+        </w:rPr>
+      </w:pPr>
+      <w:r>
+        <w:rPr>
+          <w:rFonts w:ascii="Calibri" w:hAnsi="Calibri" w:cs="Calibri"/>
+          <w:b/>
+          <w:bCs/>
+        </w:rPr>
+        <w:t>Task 7.4: Evaluation and Documentation</w:t>
+      </w:r>
+    </w:p>
+    <w:p>
+      <w:pPr>
+        <w:numPr>
+          <w:ilvl w:val="1"/>
+          <w:numId w:val="37"/>
+        </w:numPr>
+        <w:rPr>
+          <w:rFonts w:ascii="Calibri" w:hAnsi="Calibri" w:cs="Calibri"/>
+        </w:rPr>
+      </w:pPr>
+      <w:r>
+        <w:rPr>
+          <w:rFonts w:ascii="Calibri" w:hAnsi="Calibri" w:cs="Calibri"/>
+        </w:rPr>
+        <w:t>Evaluate the impact of data type conversion on dataset usability.</w:t>
+      </w:r>
+    </w:p>
+    <w:p>
+      <w:pPr>
+        <w:numPr>
+          <w:ilvl w:val="1"/>
+          <w:numId w:val="37"/>
+        </w:numPr>
+        <w:rPr>
+          <w:rFonts w:ascii="Calibri" w:hAnsi="Calibri" w:cs="Calibri"/>
+        </w:rPr>
+      </w:pPr>
+      <w:r>
+        <w:rPr>
+          <w:rFonts w:ascii="Calibri" w:hAnsi="Calibri" w:cs="Calibri"/>
+        </w:rPr>
+        <w:t>Document your process and findings.</w:t>
+      </w:r>
+    </w:p>
+    <w:p>
+      <w:pPr>
+        <w:rPr>
+          <w:rFonts w:ascii="Calibri" w:hAnsi="Calibri" w:cs="Calibri"/>
+          <w:b/>
+          <w:bCs/>
+        </w:rPr>
+      </w:pPr>
+      <w:r>
+        <w:rPr>
+          <w:rFonts w:ascii="Calibri" w:hAnsi="Calibri" w:cs="Calibri"/>
+          <w:b/>
+          <w:bCs/>
+        </w:rPr>
+        <w:t>Chapter 8: Addressing Data Entry Errors</w:t>
+      </w:r>
+    </w:p>
+    <w:p>
+      <w:pPr>
+        <w:numPr>
+          <w:ilvl w:val="0"/>
+          <w:numId w:val="38"/>
+        </w:numPr>
+        <w:rPr>
+          <w:rFonts w:ascii="Calibri" w:hAnsi="Calibri" w:cs="Calibri"/>
+        </w:rPr>
+      </w:pPr>
+      <w:r>
+        <w:rPr>
+          <w:rFonts w:ascii="Calibri" w:hAnsi="Calibri" w:cs="Calibri"/>
+          <w:b/>
+          <w:bCs/>
+        </w:rPr>
+        <w:t>Task 8.1: Introduction to Data Entry Errors</w:t>
+      </w:r>
+    </w:p>
+    <w:p>
+      <w:pPr>
+        <w:numPr>
+          <w:ilvl w:val="1"/>
+          <w:numId w:val="38"/>
+        </w:numPr>
+        <w:rPr>
+          <w:rFonts w:ascii="Calibri" w:hAnsi="Calibri" w:cs="Calibri"/>
+        </w:rPr>
+      </w:pPr>
+      <w:r>
+        <w:rPr>
+          <w:rFonts w:ascii="Calibri" w:hAnsi="Calibri" w:cs="Calibri"/>
+        </w:rPr>
+        <w:t>Research and understand common data entry errors and their impact.</w:t>
+      </w:r>
+    </w:p>
+    <w:p>
+      <w:pPr>
+        <w:numPr>
+          <w:ilvl w:val="1"/>
+          <w:numId w:val="38"/>
+        </w:numPr>
+        <w:rPr>
+          <w:rFonts w:ascii="Calibri" w:hAnsi="Calibri" w:cs="Calibri"/>
+        </w:rPr>
+      </w:pPr>
+      <w:r>
+        <w:rPr>
+          <w:rFonts w:ascii="Calibri" w:hAnsi="Calibri" w:cs="Calibri"/>
+        </w:rPr>
+        <w:t>Read relevant literature or documentation on data entry error correction.</w:t>
+      </w:r>
+    </w:p>
+    <w:p>
+      <w:pPr>
+        <w:numPr>
+          <w:ilvl w:val="0"/>
+          <w:numId w:val="38"/>
+        </w:numPr>
+        <w:rPr>
+          <w:rFonts w:ascii="Calibri" w:hAnsi="Calibri" w:cs="Calibri"/>
+        </w:rPr>
+      </w:pPr>
+      <w:r>
+        <w:rPr>
+          <w:rFonts w:ascii="Calibri" w:hAnsi="Calibri" w:cs="Calibri"/>
+          <w:b/>
+          <w:bCs/>
+        </w:rPr>
+        <w:t>Task 8.2: Identifying Data Entry Errors</w:t>
+      </w:r>
+    </w:p>
+    <w:p>
+      <w:pPr>
+        <w:numPr>
+          <w:ilvl w:val="1"/>
+          <w:numId w:val="38"/>
+        </w:numPr>
+        <w:rPr>
+          <w:rFonts w:ascii="Calibri" w:hAnsi="Calibri" w:cs="Calibri"/>
+        </w:rPr>
+      </w:pPr>
+      <w:r>
+        <w:rPr>
+          <w:rFonts w:ascii="Calibri" w:hAnsi="Calibri" w:cs="Calibri"/>
+        </w:rPr>
+        <w:t>Load a dataset with potential data entry errors.</w:t>
+      </w:r>
+    </w:p>
+    <w:p>
+      <w:pPr>
+        <w:numPr>
+          <w:ilvl w:val="1"/>
+          <w:numId w:val="38"/>
+        </w:numPr>
+        <w:rPr>
+          <w:rFonts w:ascii="Calibri" w:hAnsi="Calibri" w:cs="Calibri"/>
+        </w:rPr>
+      </w:pPr>
+      <w:r>
+        <w:rPr>
+          <w:rFonts w:ascii="Calibri" w:hAnsi="Calibri" w:cs="Calibri"/>
+        </w:rPr>
+        <w:t>Use Python (Pandas) or R (dplyr) to identify and analyze errors.</w:t>
+      </w:r>
+    </w:p>
+    <w:p>
+      <w:pPr>
+        <w:numPr>
+          <w:ilvl w:val="0"/>
+          <w:numId w:val="38"/>
+        </w:numPr>
+        <w:rPr>
+          <w:rFonts w:ascii="Calibri" w:hAnsi="Calibri" w:cs="Calibri"/>
+        </w:rPr>
+      </w:pPr>
+      <w:r>
+        <w:rPr>
+          <w:rFonts w:ascii="Calibri" w:hAnsi="Calibri" w:cs="Calibri"/>
+          <w:b/>
+          <w:bCs/>
+        </w:rPr>
+        <w:t>Task 8.3: Correcting Data Entry Errors</w:t>
+      </w:r>
+    </w:p>
+    <w:p>
+      <w:pPr>
+        <w:numPr>
+          <w:ilvl w:val="1"/>
+          <w:numId w:val="38"/>
+        </w:numPr>
+        <w:rPr>
+          <w:rFonts w:ascii="Calibri" w:hAnsi="Calibri" w:cs="Calibri"/>
+        </w:rPr>
+      </w:pPr>
+      <w:r>
+        <w:rPr>
+          <w:rFonts w:ascii="Calibri" w:hAnsi="Calibri" w:cs="Calibri"/>
+        </w:rPr>
+        <w:t>Implement methods for correcting typos and standardizing data formats.</w:t>
+      </w:r>
+    </w:p>
+    <w:p>
+      <w:pPr>
+        <w:numPr>
+          <w:ilvl w:val="1"/>
+          <w:numId w:val="38"/>
+        </w:numPr>
+        <w:rPr>
+          <w:rFonts w:ascii="Calibri" w:hAnsi="Calibri" w:cs="Calibri"/>
+        </w:rPr>
+      </w:pPr>
+      <w:r>
+        <w:rPr>
+          <w:rFonts w:ascii="Calibri" w:hAnsi="Calibri" w:cs="Calibri"/>
+        </w:rPr>
+        <w:t>Evaluate the impact of error correction on data quality.</w:t>
+      </w:r>
+    </w:p>
+    <w:p>
+      <w:pPr>
+        <w:numPr>
+          <w:ilvl w:val="0"/>
+          <w:numId w:val="38"/>
+        </w:numPr>
+        <w:rPr>
+          <w:rFonts w:ascii="Calibri" w:hAnsi="Calibri" w:cs="Calibri"/>
+        </w:rPr>
+      </w:pPr>
+      <w:r>
+        <w:rPr>
+          <w:rFonts w:ascii="Calibri" w:hAnsi="Calibri" w:cs="Calibri"/>
+          <w:b/>
+          <w:bCs/>
+        </w:rPr>
+        <w:t>Task 8.4: Evaluation and Documentation</w:t>
+      </w:r>
+    </w:p>
+    <w:p>
+      <w:pPr>
+        <w:numPr>
+          <w:ilvl w:val="1"/>
+          <w:numId w:val="38"/>
+        </w:numPr>
+        <w:rPr>
+          <w:rFonts w:ascii="Calibri" w:hAnsi="Calibri" w:cs="Calibri"/>
+        </w:rPr>
+      </w:pPr>
+      <w:r>
+        <w:rPr>
+          <w:rFonts w:ascii="Calibri" w:hAnsi="Calibri" w:cs="Calibri"/>
+        </w:rPr>
+        <w:t>Evaluate the impact of error correction on dataset accuracy and analysis.</w:t>
+      </w:r>
+    </w:p>
+    <w:p>
+      <w:pPr>
+        <w:numPr>
+          <w:ilvl w:val="1"/>
+          <w:numId w:val="38"/>
+        </w:numPr>
+        <w:rPr>
+          <w:rFonts w:ascii="Calibri" w:hAnsi="Calibri" w:cs="Calibri"/>
+        </w:rPr>
+      </w:pPr>
+      <w:r>
+        <w:rPr>
+          <w:rFonts w:ascii="Calibri" w:hAnsi="Calibri" w:cs="Calibri"/>
+        </w:rPr>
+        <w:t>Document your process and findings.</w:t>
+      </w:r>
+    </w:p>
+    <w:p>
+      <w:pPr>
+        <w:rPr>
+          <w:rFonts w:ascii="Calibri" w:hAnsi="Calibri" w:cs="Calibri"/>
+          <w:b/>
+          <w:bCs/>
+        </w:rPr>
+      </w:pPr>
+      <w:r>
+        <w:rPr>
+          <w:rFonts w:ascii="Calibri" w:hAnsi="Calibri" w:cs="Calibri"/>
+          <w:b/>
+          <w:bCs/>
+        </w:rPr>
+        <w:t>Chapter 9: Handling Inconsistent Data</w:t>
+      </w:r>
+    </w:p>
+    <w:p>
+      <w:pPr>
+        <w:numPr>
+          <w:ilvl w:val="0"/>
+          <w:numId w:val="39"/>
+        </w:numPr>
+        <w:rPr>
+          <w:rFonts w:ascii="Calibri" w:hAnsi="Calibri" w:cs="Calibri"/>
+        </w:rPr>
+      </w:pPr>
+      <w:r>
+        <w:rPr>
+          <w:rFonts w:ascii="Calibri" w:hAnsi="Calibri" w:cs="Calibri"/>
+          <w:b/>
+          <w:bCs/>
+        </w:rPr>
+        <w:t>Task 9.1: Introduction to Inconsistent Data</w:t>
+      </w:r>
+    </w:p>
+    <w:p>
+      <w:pPr>
+        <w:numPr>
+          <w:ilvl w:val="1"/>
+          <w:numId w:val="39"/>
+        </w:numPr>
+        <w:rPr>
+          <w:rFonts w:ascii="Calibri" w:hAnsi="Calibri" w:cs="Calibri"/>
+        </w:rPr>
+      </w:pPr>
+      <w:r>
+        <w:rPr>
+          <w:rFonts w:ascii="Calibri" w:hAnsi="Calibri" w:cs="Calibri"/>
+        </w:rPr>
+        <w:t>Research and understand the sources of data inconsistency and its impact.</w:t>
+      </w:r>
+    </w:p>
+    <w:p>
+      <w:pPr>
+        <w:numPr>
+          <w:ilvl w:val="1"/>
+          <w:numId w:val="39"/>
+        </w:numPr>
+        <w:rPr>
+          <w:rFonts w:ascii="Calibri" w:hAnsi="Calibri" w:cs="Calibri"/>
+        </w:rPr>
+      </w:pPr>
+      <w:r>
+        <w:rPr>
+          <w:rFonts w:ascii="Calibri" w:hAnsi="Calibri" w:cs="Calibri"/>
+        </w:rPr>
+        <w:t>Read relevant literature or documentation on handling inconsistent data.</w:t>
+      </w:r>
+    </w:p>
+    <w:p>
+      <w:pPr>
+        <w:numPr>
+          <w:ilvl w:val="0"/>
+          <w:numId w:val="39"/>
+        </w:numPr>
+        <w:rPr>
+          <w:rFonts w:ascii="Calibri" w:hAnsi="Calibri" w:cs="Calibri"/>
+        </w:rPr>
+      </w:pPr>
+      <w:r>
+        <w:rPr>
+          <w:rFonts w:ascii="Calibri" w:hAnsi="Calibri" w:cs="Calibri"/>
+          <w:b/>
+          <w:bCs/>
+        </w:rPr>
+        <w:t>Task 9.2: Identifying Inconsistencies</w:t>
+      </w:r>
+    </w:p>
+    <w:p>
+      <w:pPr>
+        <w:numPr>
+          <w:ilvl w:val="1"/>
+          <w:numId w:val="39"/>
+        </w:numPr>
+        <w:rPr>
+          <w:rFonts w:ascii="Calibri" w:hAnsi="Calibri" w:cs="Calibri"/>
+        </w:rPr>
+      </w:pPr>
+      <w:r>
+        <w:rPr>
+          <w:rFonts w:ascii="Calibri" w:hAnsi="Calibri" w:cs="Calibri"/>
+        </w:rPr>
+        <w:t>Load a dataset with potential inconsistencies.</w:t>
+      </w:r>
+    </w:p>
+    <w:p>
+      <w:pPr>
+        <w:numPr>
+          <w:ilvl w:val="1"/>
+          <w:numId w:val="39"/>
+        </w:numPr>
+        <w:rPr>
+          <w:rFonts w:ascii="Calibri" w:hAnsi="Calibri" w:cs="Calibri"/>
+        </w:rPr>
+      </w:pPr>
+      <w:r>
+        <w:rPr>
+          <w:rFonts w:ascii="Calibri" w:hAnsi="Calibri" w:cs="Calibri"/>
+        </w:rPr>
+        <w:t>Use Python (Pandas) or R (dplyr) to identify and analyze inconsistencies.</w:t>
+      </w:r>
+    </w:p>
+    <w:p>
+      <w:pPr>
+        <w:numPr>
+          <w:ilvl w:val="0"/>
+          <w:numId w:val="39"/>
+        </w:numPr>
+        <w:rPr>
+          <w:rFonts w:ascii="Calibri" w:hAnsi="Calibri" w:cs="Calibri"/>
+        </w:rPr>
+      </w:pPr>
+      <w:r>
+        <w:rPr>
+          <w:rFonts w:ascii="Calibri" w:hAnsi="Calibri" w:cs="Calibri"/>
+          <w:b/>
+          <w:bCs/>
+        </w:rPr>
+        <w:t>Task 9.3: Harmonizing Data</w:t>
+      </w:r>
+    </w:p>
+    <w:p>
+      <w:pPr>
+        <w:numPr>
+          <w:ilvl w:val="1"/>
+          <w:numId w:val="39"/>
+        </w:numPr>
+        <w:rPr>
+          <w:rFonts w:ascii="Calibri" w:hAnsi="Calibri" w:cs="Calibri"/>
+        </w:rPr>
+      </w:pPr>
+      <w:r>
+        <w:rPr>
+          <w:rFonts w:ascii="Calibri" w:hAnsi="Calibri" w:cs="Calibri"/>
+        </w:rPr>
+        <w:lastRenderedPageBreak/>
+        <w:t>Implement methods for standardizing units and formats.</w:t>
+      </w:r>
+    </w:p>
+    <w:p>
+      <w:pPr>
+        <w:numPr>
+          <w:ilvl w:val="1"/>
+          <w:numId w:val="39"/>
+        </w:numPr>
+        <w:rPr>
+          <w:rFonts w:ascii="Calibri" w:hAnsi="Calibri" w:cs="Calibri"/>
+        </w:rPr>
+      </w:pPr>
+      <w:r>
+        <w:rPr>
+          <w:rFonts w:ascii="Calibri" w:hAnsi="Calibri" w:cs="Calibri"/>
+        </w:rPr>
+        <w:t>Use techniques to merge similar categories or harmonize data.</w:t>
+      </w:r>
+    </w:p>
+    <w:p>
+      <w:pPr>
+        <w:numPr>
+          <w:ilvl w:val="0"/>
+          <w:numId w:val="39"/>
+        </w:numPr>
+        <w:rPr>
+          <w:rFonts w:ascii="Calibri" w:hAnsi="Calibri" w:cs="Calibri"/>
+        </w:rPr>
+      </w:pPr>
+      <w:r>
+        <w:rPr>
+          <w:rFonts w:ascii="Calibri" w:hAnsi="Calibri" w:cs="Calibri"/>
+          <w:b/>
+          <w:bCs/>
+        </w:rPr>
+        <w:t>Task 9.4: Evaluation and Documentation</w:t>
+      </w:r>
+    </w:p>
+    <w:p>
+      <w:pPr>
+        <w:numPr>
+          <w:ilvl w:val="1"/>
+          <w:numId w:val="39"/>
+        </w:numPr>
+        <w:rPr>
+          <w:rFonts w:ascii="Calibri" w:hAnsi="Calibri" w:cs="Calibri"/>
+        </w:rPr>
+      </w:pPr>
+      <w:r>
+        <w:rPr>
+          <w:rFonts w:ascii="Calibri" w:hAnsi="Calibri" w:cs="Calibri"/>
+        </w:rPr>
+        <w:t>Evaluate the impact of data harmonization on dataset consistency.</w:t>
+      </w:r>
+    </w:p>
+    <w:p>
+      <w:pPr>
+        <w:numPr>
+          <w:ilvl w:val="1"/>
+          <w:numId w:val="39"/>
+        </w:numPr>
+        <w:rPr>
+          <w:rFonts w:ascii="Calibri" w:hAnsi="Calibri" w:cs="Calibri"/>
+        </w:rPr>
+      </w:pPr>
+      <w:r>
+        <w:rPr>
+          <w:rFonts w:ascii="Calibri" w:hAnsi="Calibri" w:cs="Calibri"/>
+        </w:rPr>
+        <w:t>Document your process and findings.</w:t>
+      </w:r>
+    </w:p>
+    <w:p>
+      <w:pPr>
+        <w:rPr>
+          <w:rFonts w:ascii="Calibri" w:hAnsi="Calibri" w:cs="Calibri"/>
+          <w:b/>
+          <w:bCs/>
+        </w:rPr>
+      </w:pPr>
+      <w:r>
+        <w:rPr>
+          <w:rFonts w:ascii="Calibri" w:hAnsi="Calibri" w:cs="Calibri"/>
+          <w:b/>
+          <w:bCs/>
+        </w:rPr>
+        <w:t>Chapter 10: Data Enrichment and Feature Engineering</w:t>
+      </w:r>
+    </w:p>
+    <w:p>
+      <w:pPr>
+        <w:numPr>
+          <w:ilvl w:val="0"/>
+          <w:numId w:val="40"/>
+        </w:numPr>
+        <w:rPr>
+          <w:rFonts w:ascii="Calibri" w:hAnsi="Calibri" w:cs="Calibri"/>
+        </w:rPr>
+      </w:pPr>
+      <w:r>
+        <w:rPr>
+          <w:rFonts w:ascii="Calibri" w:hAnsi="Calibri" w:cs="Calibri"/>
+          <w:b/>
+          <w:bCs/>
+        </w:rPr>
+        <w:t>Task 10.1: Introduction to Data Enrichment and Feature Engineering</w:t>
+      </w:r>
+    </w:p>
+    <w:p>
+      <w:pPr>
+        <w:numPr>
+          <w:ilvl w:val="1"/>
+          <w:numId w:val="40"/>
+        </w:numPr>
+        <w:rPr>
+          <w:rFonts w:ascii="Calibri" w:hAnsi="Calibri" w:cs="Calibri"/>
+        </w:rPr>
+      </w:pPr>
+      <w:r>
+        <w:rPr>
+          <w:rFonts w:ascii="Calibri" w:hAnsi="Calibri" w:cs="Calibri"/>
+        </w:rPr>
+        <w:t>Research and understand data enrichment and feature engineering techniques.</w:t>
+      </w:r>
+    </w:p>
+    <w:p>
+      <w:pPr>
+        <w:numPr>
+          <w:ilvl w:val="1"/>
+          <w:numId w:val="40"/>
+        </w:numPr>
+        <w:rPr>
+          <w:rFonts w:ascii="Calibri" w:hAnsi="Calibri" w:cs="Calibri"/>
+        </w:rPr>
+      </w:pPr>
+      <w:r>
+        <w:rPr>
+          <w:rFonts w:ascii="Calibri" w:hAnsi="Calibri" w:cs="Calibri"/>
+        </w:rPr>
+        <w:t>Read relevant literature or documentation on these advanced techniques.</w:t>
+      </w:r>
+    </w:p>
+    <w:p>
+      <w:pPr>
+        <w:numPr>
+          <w:ilvl w:val="0"/>
+          <w:numId w:val="40"/>
+        </w:numPr>
+        <w:rPr>
+          <w:rFonts w:ascii="Calibri" w:hAnsi="Calibri" w:cs="Calibri"/>
+        </w:rPr>
+      </w:pPr>
+      <w:r>
+        <w:rPr>
+          <w:rFonts w:ascii="Calibri" w:hAnsi="Calibri" w:cs="Calibri"/>
+          <w:b/>
+          <w:bCs/>
+        </w:rPr>
+        <w:t>Task 10.2: Enriching Data</w:t>
+      </w:r>
+    </w:p>
+    <w:p>
+      <w:pPr>
+        <w:numPr>
+          <w:ilvl w:val="1"/>
+          <w:numId w:val="40"/>
+        </w:numPr>
+        <w:rPr>
+          <w:rFonts w:ascii="Calibri" w:hAnsi="Calibri" w:cs="Calibri"/>
+        </w:rPr>
+      </w:pPr>
+      <w:r>
+        <w:rPr>
+          <w:rFonts w:ascii="Calibri" w:hAnsi="Calibri" w:cs="Calibri"/>
+        </w:rPr>
+        <w:t>Load a dataset and merge it with external data sources.</w:t>
+      </w:r>
+    </w:p>
+    <w:p>
+      <w:pPr>
+        <w:numPr>
+          <w:ilvl w:val="1"/>
+          <w:numId w:val="40"/>
+        </w:numPr>
+        <w:rPr>
+          <w:rFonts w:ascii="Calibri" w:hAnsi="Calibri" w:cs="Calibri"/>
+        </w:rPr>
+      </w:pPr>
+      <w:r>
+        <w:rPr>
+          <w:rFonts w:ascii="Calibri" w:hAnsi="Calibri" w:cs="Calibri"/>
+        </w:rPr>
+        <w:t>Apply methods for enriching data with additional information.</w:t>
+      </w:r>
+    </w:p>
+    <w:p>
+      <w:pPr>
+        <w:numPr>
+          <w:ilvl w:val="0"/>
+          <w:numId w:val="40"/>
+        </w:numPr>
+        <w:rPr>
+          <w:rFonts w:ascii="Calibri" w:hAnsi="Calibri" w:cs="Calibri"/>
+        </w:rPr>
+      </w:pPr>
+      <w:r>
+        <w:rPr>
+          <w:rFonts w:ascii="Calibri" w:hAnsi="Calibri" w:cs="Calibri"/>
+          <w:b/>
+          <w:bCs/>
+        </w:rPr>
+        <w:t>Task 10.3: Feature Engineering</w:t>
+      </w:r>
+    </w:p>
+    <w:p>
+      <w:pPr>
+        <w:numPr>
+          <w:ilvl w:val="1"/>
+          <w:numId w:val="40"/>
+        </w:numPr>
+        <w:rPr>
+          <w:rFonts w:ascii="Calibri" w:hAnsi="Calibri" w:cs="Calibri"/>
+        </w:rPr>
+      </w:pPr>
+      <w:r>
+        <w:rPr>
+          <w:rFonts w:ascii="Calibri" w:hAnsi="Calibri" w:cs="Calibri"/>
+        </w:rPr>
+        <w:t>Create new features from existing data (e.g., interaction terms, polynomial features).</w:t>
+      </w:r>
+    </w:p>
+    <w:p>
+      <w:pPr>
+        <w:numPr>
+          <w:ilvl w:val="1"/>
+          <w:numId w:val="40"/>
+        </w:numPr>
+        <w:rPr>
+          <w:rFonts w:ascii="Calibri" w:hAnsi="Calibri" w:cs="Calibri"/>
+        </w:rPr>
+      </w:pPr>
+      <w:r>
+        <w:rPr>
+          <w:rFonts w:ascii="Calibri" w:hAnsi="Calibri" w:cs="Calibri"/>
+        </w:rPr>
+        <w:t>Evaluate the impact of new features on data analysis.</w:t>
+      </w:r>
+    </w:p>
+    <w:p>
+      <w:pPr>
+        <w:numPr>
+          <w:ilvl w:val="0"/>
+          <w:numId w:val="40"/>
+        </w:numPr>
+        <w:rPr>
+          <w:rFonts w:ascii="Calibri" w:hAnsi="Calibri" w:cs="Calibri"/>
+        </w:rPr>
+      </w:pPr>
+      <w:r>
+        <w:rPr>
+          <w:rFonts w:ascii="Calibri" w:hAnsi="Calibri" w:cs="Calibri"/>
+          <w:b/>
+          <w:bCs/>
+        </w:rPr>
+        <w:t>Task 10.4: Evaluation and Documentation</w:t>
+      </w:r>
+    </w:p>
+    <w:p>
+      <w:pPr>
+        <w:numPr>
+          <w:ilvl w:val="1"/>
+          <w:numId w:val="40"/>
+        </w:numPr>
+        <w:rPr>
+          <w:rFonts w:ascii="Calibri" w:hAnsi="Calibri" w:cs="Calibri"/>
+        </w:rPr>
+      </w:pPr>
+      <w:r>
+        <w:rPr>
+          <w:rFonts w:ascii="Calibri" w:hAnsi="Calibri" w:cs="Calibri"/>
+        </w:rPr>
+        <w:t>Evaluate the impact of data enrichment and feature engineering on dataset analysis.</w:t>
+      </w:r>
+    </w:p>
+    <w:p>
+      <w:pPr>
+        <w:numPr>
+          <w:ilvl w:val="1"/>
+          <w:numId w:val="40"/>
+        </w:numPr>
+        <w:rPr>
+          <w:rFonts w:ascii="Calibri" w:hAnsi="Calibri" w:cs="Calibri"/>
+        </w:rPr>
+      </w:pPr>
+      <w:r>
+        <w:rPr>
+          <w:rFonts w:ascii="Calibri" w:hAnsi="Calibri" w:cs="Calibri"/>
+        </w:rPr>
+        <w:t>Document your process and findings.</w:t>
+      </w:r>
+    </w:p>
+    <w:p>
+      <w:pPr>
+        <w:rPr>
+          <w:rFonts w:ascii="Calibri" w:hAnsi="Calibri" w:cs="Calibri"/>
+        </w:rPr>
+      </w:pPr>
     </w:p>
     <w:p>
       <w:pPr>
@@ -3341,6 +5515,155 @@
 <file path=word/numbering.xml><?xml version="1.0" encoding="utf-8"?>
 <w:numbering xmlns:wpc="http://schemas.microsoft.com/office/word/2010/wordprocessingCanvas" xmlns:cx="http://schemas.microsoft.com/office/drawing/2014/chartex" xmlns:cx1="http://schemas.microsoft.com/office/drawing/2015/9/8/chartex" xmlns:cx2="http://schemas.microsoft.com/office/drawing/2015/10/21/chartex" xmlns:cx3="http://schemas.microsoft.com/office/drawing/2016/5/9/chartex" xmlns:cx4="http://schemas.microsoft.com/office/drawing/2016/5/10/chartex" xmlns:cx5="http://schemas.microsoft.com/office/drawing/2016/5/11/chartex" xmlns:cx6="http://schemas.microsoft.com/office/drawing/2016/5/12/chartex" xmlns:cx7="http://schemas.microsoft.com/office/drawing/2016/5/13/chartex" xmlns:cx8="http://schemas.microsoft.com/office/drawing/2016/5/14/chartex" xmlns:mc="http://schemas.openxmlformats.org/markup-compatibility/2006" xmlns:aink="http://schemas.microsoft.com/office/drawing/2016/ink" xmlns:am3d="http://schemas.microsoft.com/office/drawing/2017/model3d" xmlns:o="urn:schemas-microsoft-com:office:office" xmlns:oel="http://schemas.microsoft.com/office/2019/extlst" xmlns:r="http://schemas.openxmlformats.org/officeDocument/2006/relationships" xmlns:m="http://schemas.openxmlformats.org/officeDocument/2006/math" xmlns:v="urn:schemas-microsoft-com:vml" xmlns:wp14="http://schemas.microsoft.com/office/word/2010/wordprocessingDrawing" xmlns:wp="http://schemas.openxmlformats.org/drawingml/2006/wordprocessingDrawing" xmlns:w10="urn:schemas-microsoft-com:office:word" xmlns:w="http://schemas.openxmlformats.org/wordprocessingml/2006/main" xmlns:w14="http://schemas.microsoft.com/office/word/2010/wordml" xmlns:w15="http://schemas.microsoft.com/office/word/2012/wordml" xmlns:w16cex="http://schemas.microsoft.com/office/word/2018/wordml/cex" xmlns:w16cid="http://schemas.microsoft.com/office/word/2016/wordml/cid" xmlns:w16="http://schemas.microsoft.com/office/word/2018/wordml" xmlns:w16du="http://schemas.microsoft.com/office/word/2023/wordml/word16du" xmlns:w16sdtdh="http://schemas.microsoft.com/office/word/2020/wordml/sdtdatahash" xmlns:w16se="http://schemas.microsoft.com/office/word/2015/wordml/symex" xmlns:wpg="http://schemas.microsoft.com/office/word/2010/wordprocessingGroup" xmlns:wpi="http://schemas.microsoft.com/office/word/2010/wordprocessingInk" xmlns:wne="http://schemas.microsoft.com/office/word/2006/wordml" xmlns:wps="http://schemas.microsoft.com/office/word/2010/wordprocessingShape" mc:Ignorable="w14 w15 w16se w16cid w16 w16cex w16sdtdh w16du wp14">
   <w:abstractNum w:abstractNumId="0" w15:restartNumberingAfterBreak="0">
+    <w:nsid w:val="005B631F"/>
+    <w:multiLevelType w:val="multilevel"/>
+    <w:tmpl w:val="AFBA0616"/>
+    <w:lvl w:ilvl="0">
+      <w:start w:val="1"/>
+      <w:numFmt w:val="bullet"/>
+      <w:lvlText w:val=""/>
+      <w:lvlJc w:val="left"/>
+      <w:pPr>
+        <w:tabs>
+          <w:tab w:val="num" w:pos="720"/>
+        </w:tabs>
+        <w:ind w:left="720" w:hanging="360"/>
+      </w:pPr>
+      <w:rPr>
+        <w:rFonts w:ascii="Symbol" w:hAnsi="Symbol" w:hint="default"/>
+        <w:sz w:val="20"/>
+      </w:rPr>
+    </w:lvl>
+    <w:lvl w:ilvl="1">
+      <w:start w:val="1"/>
+      <w:numFmt w:val="bullet"/>
+      <w:lvlText w:val="o"/>
+      <w:lvlJc w:val="left"/>
+      <w:pPr>
+        <w:tabs>
+          <w:tab w:val="num" w:pos="1440"/>
+        </w:tabs>
+        <w:ind w:left="1440" w:hanging="360"/>
+      </w:pPr>
+      <w:rPr>
+        <w:rFonts w:ascii="Courier New" w:hAnsi="Courier New" w:cs="Times New Roman" w:hint="default"/>
+        <w:sz w:val="20"/>
+      </w:rPr>
+    </w:lvl>
+    <w:lvl w:ilvl="2">
+      <w:start w:val="1"/>
+      <w:numFmt w:val="bullet"/>
+      <w:lvlText w:val=""/>
+      <w:lvlJc w:val="left"/>
+      <w:pPr>
+        <w:tabs>
+          <w:tab w:val="num" w:pos="2160"/>
+        </w:tabs>
+        <w:ind w:left="2160" w:hanging="360"/>
+      </w:pPr>
+      <w:rPr>
+        <w:rFonts w:ascii="Wingdings" w:hAnsi="Wingdings" w:hint="default"/>
+        <w:sz w:val="20"/>
+      </w:rPr>
+    </w:lvl>
+    <w:lvl w:ilvl="3">
+      <w:start w:val="1"/>
+      <w:numFmt w:val="bullet"/>
+      <w:lvlText w:val=""/>
+      <w:lvlJc w:val="left"/>
+      <w:pPr>
+        <w:tabs>
+          <w:tab w:val="num" w:pos="2880"/>
+        </w:tabs>
+        <w:ind w:left="2880" w:hanging="360"/>
+      </w:pPr>
+      <w:rPr>
+        <w:rFonts w:ascii="Wingdings" w:hAnsi="Wingdings" w:hint="default"/>
+        <w:sz w:val="20"/>
+      </w:rPr>
+    </w:lvl>
+    <w:lvl w:ilvl="4">
+      <w:start w:val="1"/>
+      <w:numFmt w:val="bullet"/>
+      <w:lvlText w:val=""/>
+      <w:lvlJc w:val="left"/>
+      <w:pPr>
+        <w:tabs>
+          <w:tab w:val="num" w:pos="3600"/>
+        </w:tabs>
+        <w:ind w:left="3600" w:hanging="360"/>
+      </w:pPr>
+      <w:rPr>
+        <w:rFonts w:ascii="Wingdings" w:hAnsi="Wingdings" w:hint="default"/>
+        <w:sz w:val="20"/>
+      </w:rPr>
+    </w:lvl>
+    <w:lvl w:ilvl="5">
+      <w:start w:val="1"/>
+      <w:numFmt w:val="bullet"/>
+      <w:lvlText w:val=""/>
+      <w:lvlJc w:val="left"/>
+      <w:pPr>
+        <w:tabs>
+          <w:tab w:val="num" w:pos="4320"/>
+        </w:tabs>
+        <w:ind w:left="4320" w:hanging="360"/>
+      </w:pPr>
+      <w:rPr>
+        <w:rFonts w:ascii="Wingdings" w:hAnsi="Wingdings" w:hint="default"/>
+        <w:sz w:val="20"/>
+      </w:rPr>
+    </w:lvl>
+    <w:lvl w:ilvl="6">
+      <w:start w:val="1"/>
+      <w:numFmt w:val="bullet"/>
+      <w:lvlText w:val=""/>
+      <w:lvlJc w:val="left"/>
+      <w:pPr>
+        <w:tabs>
+          <w:tab w:val="num" w:pos="5040"/>
+        </w:tabs>
+        <w:ind w:left="5040" w:hanging="360"/>
+      </w:pPr>
+      <w:rPr>
+        <w:rFonts w:ascii="Wingdings" w:hAnsi="Wingdings" w:hint="default"/>
+        <w:sz w:val="20"/>
+      </w:rPr>
+    </w:lvl>
+    <w:lvl w:ilvl="7">
+      <w:start w:val="1"/>
+      <w:numFmt w:val="bullet"/>
+      <w:lvlText w:val=""/>
+      <w:lvlJc w:val="left"/>
+      <w:pPr>
+        <w:tabs>
+          <w:tab w:val="num" w:pos="5760"/>
+        </w:tabs>
+        <w:ind w:left="5760" w:hanging="360"/>
+      </w:pPr>
+      <w:rPr>
+        <w:rFonts w:ascii="Wingdings" w:hAnsi="Wingdings" w:hint="default"/>
+        <w:sz w:val="20"/>
+      </w:rPr>
+    </w:lvl>
+    <w:lvl w:ilvl="8">
+      <w:start w:val="1"/>
+      <w:numFmt w:val="bullet"/>
+      <w:lvlText w:val=""/>
+      <w:lvlJc w:val="left"/>
+      <w:pPr>
+        <w:tabs>
+          <w:tab w:val="num" w:pos="6480"/>
+        </w:tabs>
+        <w:ind w:left="6480" w:hanging="360"/>
+      </w:pPr>
+      <w:rPr>
+        <w:rFonts w:ascii="Wingdings" w:hAnsi="Wingdings" w:hint="default"/>
+        <w:sz w:val="20"/>
+      </w:rPr>
+    </w:lvl>
+  </w:abstractNum>
+  <w:abstractNum w:abstractNumId="1" w15:restartNumberingAfterBreak="0">
     <w:nsid w:val="0135040E"/>
     <w:multiLevelType w:val="multilevel"/>
     <w:tmpl w:val="89FE4A8C"/>
@@ -3489,7 +5812,7 @@
       </w:rPr>
     </w:lvl>
   </w:abstractNum>
-  <w:abstractNum w:abstractNumId="1" w15:restartNumberingAfterBreak="0">
+  <w:abstractNum w:abstractNumId="2" w15:restartNumberingAfterBreak="0">
     <w:nsid w:val="04F02C46"/>
     <w:multiLevelType w:val="multilevel"/>
     <w:tmpl w:val="6D387DA4"/>
@@ -3638,7 +5961,156 @@
       </w:rPr>
     </w:lvl>
   </w:abstractNum>
-  <w:abstractNum w:abstractNumId="2" w15:restartNumberingAfterBreak="0">
+  <w:abstractNum w:abstractNumId="3" w15:restartNumberingAfterBreak="0">
+    <w:nsid w:val="054B429C"/>
+    <w:multiLevelType w:val="multilevel"/>
+    <w:tmpl w:val="3B3E0246"/>
+    <w:lvl w:ilvl="0">
+      <w:start w:val="1"/>
+      <w:numFmt w:val="bullet"/>
+      <w:lvlText w:val=""/>
+      <w:lvlJc w:val="left"/>
+      <w:pPr>
+        <w:tabs>
+          <w:tab w:val="num" w:pos="720"/>
+        </w:tabs>
+        <w:ind w:left="720" w:hanging="360"/>
+      </w:pPr>
+      <w:rPr>
+        <w:rFonts w:ascii="Symbol" w:hAnsi="Symbol" w:hint="default"/>
+        <w:sz w:val="20"/>
+      </w:rPr>
+    </w:lvl>
+    <w:lvl w:ilvl="1">
+      <w:start w:val="1"/>
+      <w:numFmt w:val="bullet"/>
+      <w:lvlText w:val="o"/>
+      <w:lvlJc w:val="left"/>
+      <w:pPr>
+        <w:tabs>
+          <w:tab w:val="num" w:pos="1440"/>
+        </w:tabs>
+        <w:ind w:left="1440" w:hanging="360"/>
+      </w:pPr>
+      <w:rPr>
+        <w:rFonts w:ascii="Courier New" w:hAnsi="Courier New" w:cs="Times New Roman" w:hint="default"/>
+        <w:sz w:val="20"/>
+      </w:rPr>
+    </w:lvl>
+    <w:lvl w:ilvl="2">
+      <w:start w:val="1"/>
+      <w:numFmt w:val="bullet"/>
+      <w:lvlText w:val=""/>
+      <w:lvlJc w:val="left"/>
+      <w:pPr>
+        <w:tabs>
+          <w:tab w:val="num" w:pos="2160"/>
+        </w:tabs>
+        <w:ind w:left="2160" w:hanging="360"/>
+      </w:pPr>
+      <w:rPr>
+        <w:rFonts w:ascii="Wingdings" w:hAnsi="Wingdings" w:hint="default"/>
+        <w:sz w:val="20"/>
+      </w:rPr>
+    </w:lvl>
+    <w:lvl w:ilvl="3">
+      <w:start w:val="1"/>
+      <w:numFmt w:val="bullet"/>
+      <w:lvlText w:val=""/>
+      <w:lvlJc w:val="left"/>
+      <w:pPr>
+        <w:tabs>
+          <w:tab w:val="num" w:pos="2880"/>
+        </w:tabs>
+        <w:ind w:left="2880" w:hanging="360"/>
+      </w:pPr>
+      <w:rPr>
+        <w:rFonts w:ascii="Wingdings" w:hAnsi="Wingdings" w:hint="default"/>
+        <w:sz w:val="20"/>
+      </w:rPr>
+    </w:lvl>
+    <w:lvl w:ilvl="4">
+      <w:start w:val="1"/>
+      <w:numFmt w:val="bullet"/>
+      <w:lvlText w:val=""/>
+      <w:lvlJc w:val="left"/>
+      <w:pPr>
+        <w:tabs>
+          <w:tab w:val="num" w:pos="3600"/>
+        </w:tabs>
+        <w:ind w:left="3600" w:hanging="360"/>
+      </w:pPr>
+      <w:rPr>
+        <w:rFonts w:ascii="Wingdings" w:hAnsi="Wingdings" w:hint="default"/>
+        <w:sz w:val="20"/>
+      </w:rPr>
+    </w:lvl>
+    <w:lvl w:ilvl="5">
+      <w:start w:val="1"/>
+      <w:numFmt w:val="bullet"/>
+      <w:lvlText w:val=""/>
+      <w:lvlJc w:val="left"/>
+      <w:pPr>
+        <w:tabs>
+          <w:tab w:val="num" w:pos="4320"/>
+        </w:tabs>
+        <w:ind w:left="4320" w:hanging="360"/>
+      </w:pPr>
+      <w:rPr>
+        <w:rFonts w:ascii="Wingdings" w:hAnsi="Wingdings" w:hint="default"/>
+        <w:sz w:val="20"/>
+      </w:rPr>
+    </w:lvl>
+    <w:lvl w:ilvl="6">
+      <w:start w:val="1"/>
+      <w:numFmt w:val="bullet"/>
+      <w:lvlText w:val=""/>
+      <w:lvlJc w:val="left"/>
+      <w:pPr>
+        <w:tabs>
+          <w:tab w:val="num" w:pos="5040"/>
+        </w:tabs>
+        <w:ind w:left="5040" w:hanging="360"/>
+      </w:pPr>
+      <w:rPr>
+        <w:rFonts w:ascii="Wingdings" w:hAnsi="Wingdings" w:hint="default"/>
+        <w:sz w:val="20"/>
+      </w:rPr>
+    </w:lvl>
+    <w:lvl w:ilvl="7">
+      <w:start w:val="1"/>
+      <w:numFmt w:val="bullet"/>
+      <w:lvlText w:val=""/>
+      <w:lvlJc w:val="left"/>
+      <w:pPr>
+        <w:tabs>
+          <w:tab w:val="num" w:pos="5760"/>
+        </w:tabs>
+        <w:ind w:left="5760" w:hanging="360"/>
+      </w:pPr>
+      <w:rPr>
+        <w:rFonts w:ascii="Wingdings" w:hAnsi="Wingdings" w:hint="default"/>
+        <w:sz w:val="20"/>
+      </w:rPr>
+    </w:lvl>
+    <w:lvl w:ilvl="8">
+      <w:start w:val="1"/>
+      <w:numFmt w:val="bullet"/>
+      <w:lvlText w:val=""/>
+      <w:lvlJc w:val="left"/>
+      <w:pPr>
+        <w:tabs>
+          <w:tab w:val="num" w:pos="6480"/>
+        </w:tabs>
+        <w:ind w:left="6480" w:hanging="360"/>
+      </w:pPr>
+      <w:rPr>
+        <w:rFonts w:ascii="Wingdings" w:hAnsi="Wingdings" w:hint="default"/>
+        <w:sz w:val="20"/>
+      </w:rPr>
+    </w:lvl>
+  </w:abstractNum>
+  <w:abstractNum w:abstractNumId="4" w15:restartNumberingAfterBreak="0">
     <w:nsid w:val="06CC751D"/>
     <w:multiLevelType w:val="multilevel"/>
     <w:tmpl w:val="56880698"/>
@@ -3787,7 +6259,7 @@
       </w:rPr>
     </w:lvl>
   </w:abstractNum>
-  <w:abstractNum w:abstractNumId="3" w15:restartNumberingAfterBreak="0">
+  <w:abstractNum w:abstractNumId="5" w15:restartNumberingAfterBreak="0">
     <w:nsid w:val="087F30B1"/>
     <w:multiLevelType w:val="multilevel"/>
     <w:tmpl w:val="48A44652"/>
@@ -3904,7 +6376,156 @@
       </w:pPr>
     </w:lvl>
   </w:abstractNum>
-  <w:abstractNum w:abstractNumId="4" w15:restartNumberingAfterBreak="0">
+  <w:abstractNum w:abstractNumId="6" w15:restartNumberingAfterBreak="0">
+    <w:nsid w:val="096064F5"/>
+    <w:multiLevelType w:val="multilevel"/>
+    <w:tmpl w:val="8E06F614"/>
+    <w:lvl w:ilvl="0">
+      <w:start w:val="1"/>
+      <w:numFmt w:val="bullet"/>
+      <w:lvlText w:val=""/>
+      <w:lvlJc w:val="left"/>
+      <w:pPr>
+        <w:tabs>
+          <w:tab w:val="num" w:pos="720"/>
+        </w:tabs>
+        <w:ind w:left="720" w:hanging="360"/>
+      </w:pPr>
+      <w:rPr>
+        <w:rFonts w:ascii="Symbol" w:hAnsi="Symbol" w:hint="default"/>
+        <w:sz w:val="20"/>
+      </w:rPr>
+    </w:lvl>
+    <w:lvl w:ilvl="1">
+      <w:start w:val="1"/>
+      <w:numFmt w:val="bullet"/>
+      <w:lvlText w:val="o"/>
+      <w:lvlJc w:val="left"/>
+      <w:pPr>
+        <w:tabs>
+          <w:tab w:val="num" w:pos="1440"/>
+        </w:tabs>
+        <w:ind w:left="1440" w:hanging="360"/>
+      </w:pPr>
+      <w:rPr>
+        <w:rFonts w:ascii="Courier New" w:hAnsi="Courier New" w:cs="Times New Roman" w:hint="default"/>
+        <w:sz w:val="20"/>
+      </w:rPr>
+    </w:lvl>
+    <w:lvl w:ilvl="2">
+      <w:start w:val="1"/>
+      <w:numFmt w:val="bullet"/>
+      <w:lvlText w:val=""/>
+      <w:lvlJc w:val="left"/>
+      <w:pPr>
+        <w:tabs>
+          <w:tab w:val="num" w:pos="2160"/>
+        </w:tabs>
+        <w:ind w:left="2160" w:hanging="360"/>
+      </w:pPr>
+      <w:rPr>
+        <w:rFonts w:ascii="Wingdings" w:hAnsi="Wingdings" w:hint="default"/>
+        <w:sz w:val="20"/>
+      </w:rPr>
+    </w:lvl>
+    <w:lvl w:ilvl="3">
+      <w:start w:val="1"/>
+      <w:numFmt w:val="bullet"/>
+      <w:lvlText w:val=""/>
+      <w:lvlJc w:val="left"/>
+      <w:pPr>
+        <w:tabs>
+          <w:tab w:val="num" w:pos="2880"/>
+        </w:tabs>
+        <w:ind w:left="2880" w:hanging="360"/>
+      </w:pPr>
+      <w:rPr>
+        <w:rFonts w:ascii="Wingdings" w:hAnsi="Wingdings" w:hint="default"/>
+        <w:sz w:val="20"/>
+      </w:rPr>
+    </w:lvl>
+    <w:lvl w:ilvl="4">
+      <w:start w:val="1"/>
+      <w:numFmt w:val="bullet"/>
+      <w:lvlText w:val=""/>
+      <w:lvlJc w:val="left"/>
+      <w:pPr>
+        <w:tabs>
+          <w:tab w:val="num" w:pos="3600"/>
+        </w:tabs>
+        <w:ind w:left="3600" w:hanging="360"/>
+      </w:pPr>
+      <w:rPr>
+        <w:rFonts w:ascii="Wingdings" w:hAnsi="Wingdings" w:hint="default"/>
+        <w:sz w:val="20"/>
+      </w:rPr>
+    </w:lvl>
+    <w:lvl w:ilvl="5">
+      <w:start w:val="1"/>
+      <w:numFmt w:val="bullet"/>
+      <w:lvlText w:val=""/>
+      <w:lvlJc w:val="left"/>
+      <w:pPr>
+        <w:tabs>
+          <w:tab w:val="num" w:pos="4320"/>
+        </w:tabs>
+        <w:ind w:left="4320" w:hanging="360"/>
+      </w:pPr>
+      <w:rPr>
+        <w:rFonts w:ascii="Wingdings" w:hAnsi="Wingdings" w:hint="default"/>
+        <w:sz w:val="20"/>
+      </w:rPr>
+    </w:lvl>
+    <w:lvl w:ilvl="6">
+      <w:start w:val="1"/>
+      <w:numFmt w:val="bullet"/>
+      <w:lvlText w:val=""/>
+      <w:lvlJc w:val="left"/>
+      <w:pPr>
+        <w:tabs>
+          <w:tab w:val="num" w:pos="5040"/>
+        </w:tabs>
+        <w:ind w:left="5040" w:hanging="360"/>
+      </w:pPr>
+      <w:rPr>
+        <w:rFonts w:ascii="Wingdings" w:hAnsi="Wingdings" w:hint="default"/>
+        <w:sz w:val="20"/>
+      </w:rPr>
+    </w:lvl>
+    <w:lvl w:ilvl="7">
+      <w:start w:val="1"/>
+      <w:numFmt w:val="bullet"/>
+      <w:lvlText w:val=""/>
+      <w:lvlJc w:val="left"/>
+      <w:pPr>
+        <w:tabs>
+          <w:tab w:val="num" w:pos="5760"/>
+        </w:tabs>
+        <w:ind w:left="5760" w:hanging="360"/>
+      </w:pPr>
+      <w:rPr>
+        <w:rFonts w:ascii="Wingdings" w:hAnsi="Wingdings" w:hint="default"/>
+        <w:sz w:val="20"/>
+      </w:rPr>
+    </w:lvl>
+    <w:lvl w:ilvl="8">
+      <w:start w:val="1"/>
+      <w:numFmt w:val="bullet"/>
+      <w:lvlText w:val=""/>
+      <w:lvlJc w:val="left"/>
+      <w:pPr>
+        <w:tabs>
+          <w:tab w:val="num" w:pos="6480"/>
+        </w:tabs>
+        <w:ind w:left="6480" w:hanging="360"/>
+      </w:pPr>
+      <w:rPr>
+        <w:rFonts w:ascii="Wingdings" w:hAnsi="Wingdings" w:hint="default"/>
+        <w:sz w:val="20"/>
+      </w:rPr>
+    </w:lvl>
+  </w:abstractNum>
+  <w:abstractNum w:abstractNumId="7" w15:restartNumberingAfterBreak="0">
     <w:nsid w:val="0BBF4C19"/>
     <w:multiLevelType w:val="multilevel"/>
     <w:tmpl w:val="5EB248C0"/>
@@ -4053,7 +6674,7 @@
       </w:rPr>
     </w:lvl>
   </w:abstractNum>
-  <w:abstractNum w:abstractNumId="5" w15:restartNumberingAfterBreak="0">
+  <w:abstractNum w:abstractNumId="8" w15:restartNumberingAfterBreak="0">
     <w:nsid w:val="0CA836E3"/>
     <w:multiLevelType w:val="multilevel"/>
     <w:tmpl w:val="E89AF830"/>
@@ -4174,7 +6795,305 @@
       </w:pPr>
     </w:lvl>
   </w:abstractNum>
-  <w:abstractNum w:abstractNumId="6" w15:restartNumberingAfterBreak="0">
+  <w:abstractNum w:abstractNumId="9" w15:restartNumberingAfterBreak="0">
+    <w:nsid w:val="12475E21"/>
+    <w:multiLevelType w:val="multilevel"/>
+    <w:tmpl w:val="B13E184E"/>
+    <w:lvl w:ilvl="0">
+      <w:start w:val="1"/>
+      <w:numFmt w:val="bullet"/>
+      <w:lvlText w:val=""/>
+      <w:lvlJc w:val="left"/>
+      <w:pPr>
+        <w:tabs>
+          <w:tab w:val="num" w:pos="720"/>
+        </w:tabs>
+        <w:ind w:left="720" w:hanging="360"/>
+      </w:pPr>
+      <w:rPr>
+        <w:rFonts w:ascii="Symbol" w:hAnsi="Symbol" w:hint="default"/>
+        <w:sz w:val="20"/>
+      </w:rPr>
+    </w:lvl>
+    <w:lvl w:ilvl="1">
+      <w:start w:val="1"/>
+      <w:numFmt w:val="bullet"/>
+      <w:lvlText w:val="o"/>
+      <w:lvlJc w:val="left"/>
+      <w:pPr>
+        <w:tabs>
+          <w:tab w:val="num" w:pos="1440"/>
+        </w:tabs>
+        <w:ind w:left="1440" w:hanging="360"/>
+      </w:pPr>
+      <w:rPr>
+        <w:rFonts w:ascii="Courier New" w:hAnsi="Courier New" w:cs="Times New Roman" w:hint="default"/>
+        <w:sz w:val="20"/>
+      </w:rPr>
+    </w:lvl>
+    <w:lvl w:ilvl="2">
+      <w:start w:val="1"/>
+      <w:numFmt w:val="bullet"/>
+      <w:lvlText w:val=""/>
+      <w:lvlJc w:val="left"/>
+      <w:pPr>
+        <w:tabs>
+          <w:tab w:val="num" w:pos="2160"/>
+        </w:tabs>
+        <w:ind w:left="2160" w:hanging="360"/>
+      </w:pPr>
+      <w:rPr>
+        <w:rFonts w:ascii="Wingdings" w:hAnsi="Wingdings" w:hint="default"/>
+        <w:sz w:val="20"/>
+      </w:rPr>
+    </w:lvl>
+    <w:lvl w:ilvl="3">
+      <w:start w:val="1"/>
+      <w:numFmt w:val="bullet"/>
+      <w:lvlText w:val=""/>
+      <w:lvlJc w:val="left"/>
+      <w:pPr>
+        <w:tabs>
+          <w:tab w:val="num" w:pos="2880"/>
+        </w:tabs>
+        <w:ind w:left="2880" w:hanging="360"/>
+      </w:pPr>
+      <w:rPr>
+        <w:rFonts w:ascii="Wingdings" w:hAnsi="Wingdings" w:hint="default"/>
+        <w:sz w:val="20"/>
+      </w:rPr>
+    </w:lvl>
+    <w:lvl w:ilvl="4">
+      <w:start w:val="1"/>
+      <w:numFmt w:val="bullet"/>
+      <w:lvlText w:val=""/>
+      <w:lvlJc w:val="left"/>
+      <w:pPr>
+        <w:tabs>
+          <w:tab w:val="num" w:pos="3600"/>
+        </w:tabs>
+        <w:ind w:left="3600" w:hanging="360"/>
+      </w:pPr>
+      <w:rPr>
+        <w:rFonts w:ascii="Wingdings" w:hAnsi="Wingdings" w:hint="default"/>
+        <w:sz w:val="20"/>
+      </w:rPr>
+    </w:lvl>
+    <w:lvl w:ilvl="5">
+      <w:start w:val="1"/>
+      <w:numFmt w:val="bullet"/>
+      <w:lvlText w:val=""/>
+      <w:lvlJc w:val="left"/>
+      <w:pPr>
+        <w:tabs>
+          <w:tab w:val="num" w:pos="4320"/>
+        </w:tabs>
+        <w:ind w:left="4320" w:hanging="360"/>
+      </w:pPr>
+      <w:rPr>
+        <w:rFonts w:ascii="Wingdings" w:hAnsi="Wingdings" w:hint="default"/>
+        <w:sz w:val="20"/>
+      </w:rPr>
+    </w:lvl>
+    <w:lvl w:ilvl="6">
+      <w:start w:val="1"/>
+      <w:numFmt w:val="bullet"/>
+      <w:lvlText w:val=""/>
+      <w:lvlJc w:val="left"/>
+      <w:pPr>
+        <w:tabs>
+          <w:tab w:val="num" w:pos="5040"/>
+        </w:tabs>
+        <w:ind w:left="5040" w:hanging="360"/>
+      </w:pPr>
+      <w:rPr>
+        <w:rFonts w:ascii="Wingdings" w:hAnsi="Wingdings" w:hint="default"/>
+        <w:sz w:val="20"/>
+      </w:rPr>
+    </w:lvl>
+    <w:lvl w:ilvl="7">
+      <w:start w:val="1"/>
+      <w:numFmt w:val="bullet"/>
+      <w:lvlText w:val=""/>
+      <w:lvlJc w:val="left"/>
+      <w:pPr>
+        <w:tabs>
+          <w:tab w:val="num" w:pos="5760"/>
+        </w:tabs>
+        <w:ind w:left="5760" w:hanging="360"/>
+      </w:pPr>
+      <w:rPr>
+        <w:rFonts w:ascii="Wingdings" w:hAnsi="Wingdings" w:hint="default"/>
+        <w:sz w:val="20"/>
+      </w:rPr>
+    </w:lvl>
+    <w:lvl w:ilvl="8">
+      <w:start w:val="1"/>
+      <w:numFmt w:val="bullet"/>
+      <w:lvlText w:val=""/>
+      <w:lvlJc w:val="left"/>
+      <w:pPr>
+        <w:tabs>
+          <w:tab w:val="num" w:pos="6480"/>
+        </w:tabs>
+        <w:ind w:left="6480" w:hanging="360"/>
+      </w:pPr>
+      <w:rPr>
+        <w:rFonts w:ascii="Wingdings" w:hAnsi="Wingdings" w:hint="default"/>
+        <w:sz w:val="20"/>
+      </w:rPr>
+    </w:lvl>
+  </w:abstractNum>
+  <w:abstractNum w:abstractNumId="10" w15:restartNumberingAfterBreak="0">
+    <w:nsid w:val="2211164B"/>
+    <w:multiLevelType w:val="multilevel"/>
+    <w:tmpl w:val="DDF8F2CA"/>
+    <w:lvl w:ilvl="0">
+      <w:start w:val="1"/>
+      <w:numFmt w:val="bullet"/>
+      <w:lvlText w:val=""/>
+      <w:lvlJc w:val="left"/>
+      <w:pPr>
+        <w:tabs>
+          <w:tab w:val="num" w:pos="720"/>
+        </w:tabs>
+        <w:ind w:left="720" w:hanging="360"/>
+      </w:pPr>
+      <w:rPr>
+        <w:rFonts w:ascii="Symbol" w:hAnsi="Symbol" w:hint="default"/>
+        <w:sz w:val="20"/>
+      </w:rPr>
+    </w:lvl>
+    <w:lvl w:ilvl="1">
+      <w:start w:val="1"/>
+      <w:numFmt w:val="bullet"/>
+      <w:lvlText w:val="o"/>
+      <w:lvlJc w:val="left"/>
+      <w:pPr>
+        <w:tabs>
+          <w:tab w:val="num" w:pos="1440"/>
+        </w:tabs>
+        <w:ind w:left="1440" w:hanging="360"/>
+      </w:pPr>
+      <w:rPr>
+        <w:rFonts w:ascii="Courier New" w:hAnsi="Courier New" w:cs="Times New Roman" w:hint="default"/>
+        <w:sz w:val="20"/>
+      </w:rPr>
+    </w:lvl>
+    <w:lvl w:ilvl="2">
+      <w:start w:val="1"/>
+      <w:numFmt w:val="bullet"/>
+      <w:lvlText w:val=""/>
+      <w:lvlJc w:val="left"/>
+      <w:pPr>
+        <w:tabs>
+          <w:tab w:val="num" w:pos="2160"/>
+        </w:tabs>
+        <w:ind w:left="2160" w:hanging="360"/>
+      </w:pPr>
+      <w:rPr>
+        <w:rFonts w:ascii="Wingdings" w:hAnsi="Wingdings" w:hint="default"/>
+        <w:sz w:val="20"/>
+      </w:rPr>
+    </w:lvl>
+    <w:lvl w:ilvl="3">
+      <w:start w:val="1"/>
+      <w:numFmt w:val="bullet"/>
+      <w:lvlText w:val=""/>
+      <w:lvlJc w:val="left"/>
+      <w:pPr>
+        <w:tabs>
+          <w:tab w:val="num" w:pos="2880"/>
+        </w:tabs>
+        <w:ind w:left="2880" w:hanging="360"/>
+      </w:pPr>
+      <w:rPr>
+        <w:rFonts w:ascii="Wingdings" w:hAnsi="Wingdings" w:hint="default"/>
+        <w:sz w:val="20"/>
+      </w:rPr>
+    </w:lvl>
+    <w:lvl w:ilvl="4">
+      <w:start w:val="1"/>
+      <w:numFmt w:val="bullet"/>
+      <w:lvlText w:val=""/>
+      <w:lvlJc w:val="left"/>
+      <w:pPr>
+        <w:tabs>
+          <w:tab w:val="num" w:pos="3600"/>
+        </w:tabs>
+        <w:ind w:left="3600" w:hanging="360"/>
+      </w:pPr>
+      <w:rPr>
+        <w:rFonts w:ascii="Wingdings" w:hAnsi="Wingdings" w:hint="default"/>
+        <w:sz w:val="20"/>
+      </w:rPr>
+    </w:lvl>
+    <w:lvl w:ilvl="5">
+      <w:start w:val="1"/>
+      <w:numFmt w:val="bullet"/>
+      <w:lvlText w:val=""/>
+      <w:lvlJc w:val="left"/>
+      <w:pPr>
+        <w:tabs>
+          <w:tab w:val="num" w:pos="4320"/>
+        </w:tabs>
+        <w:ind w:left="4320" w:hanging="360"/>
+      </w:pPr>
+      <w:rPr>
+        <w:rFonts w:ascii="Wingdings" w:hAnsi="Wingdings" w:hint="default"/>
+        <w:sz w:val="20"/>
+      </w:rPr>
+    </w:lvl>
+    <w:lvl w:ilvl="6">
+      <w:start w:val="1"/>
+      <w:numFmt w:val="bullet"/>
+      <w:lvlText w:val=""/>
+      <w:lvlJc w:val="left"/>
+      <w:pPr>
+        <w:tabs>
+          <w:tab w:val="num" w:pos="5040"/>
+        </w:tabs>
+        <w:ind w:left="5040" w:hanging="360"/>
+      </w:pPr>
+      <w:rPr>
+        <w:rFonts w:ascii="Wingdings" w:hAnsi="Wingdings" w:hint="default"/>
+        <w:sz w:val="20"/>
+      </w:rPr>
+    </w:lvl>
+    <w:lvl w:ilvl="7">
+      <w:start w:val="1"/>
+      <w:numFmt w:val="bullet"/>
+      <w:lvlText w:val=""/>
+      <w:lvlJc w:val="left"/>
+      <w:pPr>
+        <w:tabs>
+          <w:tab w:val="num" w:pos="5760"/>
+        </w:tabs>
+        <w:ind w:left="5760" w:hanging="360"/>
+      </w:pPr>
+      <w:rPr>
+        <w:rFonts w:ascii="Wingdings" w:hAnsi="Wingdings" w:hint="default"/>
+        <w:sz w:val="20"/>
+      </w:rPr>
+    </w:lvl>
+    <w:lvl w:ilvl="8">
+      <w:start w:val="1"/>
+      <w:numFmt w:val="bullet"/>
+      <w:lvlText w:val=""/>
+      <w:lvlJc w:val="left"/>
+      <w:pPr>
+        <w:tabs>
+          <w:tab w:val="num" w:pos="6480"/>
+        </w:tabs>
+        <w:ind w:left="6480" w:hanging="360"/>
+      </w:pPr>
+      <w:rPr>
+        <w:rFonts w:ascii="Wingdings" w:hAnsi="Wingdings" w:hint="default"/>
+        <w:sz w:val="20"/>
+      </w:rPr>
+    </w:lvl>
+  </w:abstractNum>
+  <w:abstractNum w:abstractNumId="11" w15:restartNumberingAfterBreak="0">
     <w:nsid w:val="22F71739"/>
     <w:multiLevelType w:val="multilevel"/>
     <w:tmpl w:val="1C14AAEA"/>
@@ -4323,7 +7242,7 @@
       </w:rPr>
     </w:lvl>
   </w:abstractNum>
-  <w:abstractNum w:abstractNumId="7" w15:restartNumberingAfterBreak="0">
+  <w:abstractNum w:abstractNumId="12" w15:restartNumberingAfterBreak="0">
     <w:nsid w:val="23C32373"/>
     <w:multiLevelType w:val="multilevel"/>
     <w:tmpl w:val="34B2075C"/>
@@ -4472,7 +7391,7 @@
       </w:rPr>
     </w:lvl>
   </w:abstractNum>
-  <w:abstractNum w:abstractNumId="8" w15:restartNumberingAfterBreak="0">
+  <w:abstractNum w:abstractNumId="13" w15:restartNumberingAfterBreak="0">
     <w:nsid w:val="23C625C2"/>
     <w:multiLevelType w:val="multilevel"/>
     <w:tmpl w:val="60449DE8"/>
@@ -4621,7 +7540,7 @@
       </w:rPr>
     </w:lvl>
   </w:abstractNum>
-  <w:abstractNum w:abstractNumId="9" w15:restartNumberingAfterBreak="0">
+  <w:abstractNum w:abstractNumId="14" w15:restartNumberingAfterBreak="0">
     <w:nsid w:val="315D08E8"/>
     <w:multiLevelType w:val="multilevel"/>
     <w:tmpl w:val="95B6E06C"/>
@@ -4770,7 +7689,7 @@
       </w:rPr>
     </w:lvl>
   </w:abstractNum>
-  <w:abstractNum w:abstractNumId="10" w15:restartNumberingAfterBreak="0">
+  <w:abstractNum w:abstractNumId="15" w15:restartNumberingAfterBreak="0">
     <w:nsid w:val="3C8F68D3"/>
     <w:multiLevelType w:val="multilevel"/>
     <w:tmpl w:val="54E4432E"/>
@@ -4919,7 +7838,7 @@
       </w:rPr>
     </w:lvl>
   </w:abstractNum>
-  <w:abstractNum w:abstractNumId="11" w15:restartNumberingAfterBreak="0">
+  <w:abstractNum w:abstractNumId="16" w15:restartNumberingAfterBreak="0">
     <w:nsid w:val="3D5B1299"/>
     <w:multiLevelType w:val="multilevel"/>
     <w:tmpl w:val="34C8268C"/>
@@ -5068,7 +7987,156 @@
       </w:rPr>
     </w:lvl>
   </w:abstractNum>
-  <w:abstractNum w:abstractNumId="12" w15:restartNumberingAfterBreak="0">
+  <w:abstractNum w:abstractNumId="17" w15:restartNumberingAfterBreak="0">
+    <w:nsid w:val="403866B1"/>
+    <w:multiLevelType w:val="multilevel"/>
+    <w:tmpl w:val="E592C9DC"/>
+    <w:lvl w:ilvl="0">
+      <w:start w:val="1"/>
+      <w:numFmt w:val="bullet"/>
+      <w:lvlText w:val=""/>
+      <w:lvlJc w:val="left"/>
+      <w:pPr>
+        <w:tabs>
+          <w:tab w:val="num" w:pos="720"/>
+        </w:tabs>
+        <w:ind w:left="720" w:hanging="360"/>
+      </w:pPr>
+      <w:rPr>
+        <w:rFonts w:ascii="Symbol" w:hAnsi="Symbol" w:hint="default"/>
+        <w:sz w:val="20"/>
+      </w:rPr>
+    </w:lvl>
+    <w:lvl w:ilvl="1">
+      <w:start w:val="1"/>
+      <w:numFmt w:val="bullet"/>
+      <w:lvlText w:val="o"/>
+      <w:lvlJc w:val="left"/>
+      <w:pPr>
+        <w:tabs>
+          <w:tab w:val="num" w:pos="1440"/>
+        </w:tabs>
+        <w:ind w:left="1440" w:hanging="360"/>
+      </w:pPr>
+      <w:rPr>
+        <w:rFonts w:ascii="Courier New" w:hAnsi="Courier New" w:cs="Times New Roman" w:hint="default"/>
+        <w:sz w:val="20"/>
+      </w:rPr>
+    </w:lvl>
+    <w:lvl w:ilvl="2">
+      <w:start w:val="1"/>
+      <w:numFmt w:val="bullet"/>
+      <w:lvlText w:val=""/>
+      <w:lvlJc w:val="left"/>
+      <w:pPr>
+        <w:tabs>
+          <w:tab w:val="num" w:pos="2160"/>
+        </w:tabs>
+        <w:ind w:left="2160" w:hanging="360"/>
+      </w:pPr>
+      <w:rPr>
+        <w:rFonts w:ascii="Wingdings" w:hAnsi="Wingdings" w:hint="default"/>
+        <w:sz w:val="20"/>
+      </w:rPr>
+    </w:lvl>
+    <w:lvl w:ilvl="3">
+      <w:start w:val="1"/>
+      <w:numFmt w:val="bullet"/>
+      <w:lvlText w:val=""/>
+      <w:lvlJc w:val="left"/>
+      <w:pPr>
+        <w:tabs>
+          <w:tab w:val="num" w:pos="2880"/>
+        </w:tabs>
+        <w:ind w:left="2880" w:hanging="360"/>
+      </w:pPr>
+      <w:rPr>
+        <w:rFonts w:ascii="Wingdings" w:hAnsi="Wingdings" w:hint="default"/>
+        <w:sz w:val="20"/>
+      </w:rPr>
+    </w:lvl>
+    <w:lvl w:ilvl="4">
+      <w:start w:val="1"/>
+      <w:numFmt w:val="bullet"/>
+      <w:lvlText w:val=""/>
+      <w:lvlJc w:val="left"/>
+      <w:pPr>
+        <w:tabs>
+          <w:tab w:val="num" w:pos="3600"/>
+        </w:tabs>
+        <w:ind w:left="3600" w:hanging="360"/>
+      </w:pPr>
+      <w:rPr>
+        <w:rFonts w:ascii="Wingdings" w:hAnsi="Wingdings" w:hint="default"/>
+        <w:sz w:val="20"/>
+      </w:rPr>
+    </w:lvl>
+    <w:lvl w:ilvl="5">
+      <w:start w:val="1"/>
+      <w:numFmt w:val="bullet"/>
+      <w:lvlText w:val=""/>
+      <w:lvlJc w:val="left"/>
+      <w:pPr>
+        <w:tabs>
+          <w:tab w:val="num" w:pos="4320"/>
+        </w:tabs>
+        <w:ind w:left="4320" w:hanging="360"/>
+      </w:pPr>
+      <w:rPr>
+        <w:rFonts w:ascii="Wingdings" w:hAnsi="Wingdings" w:hint="default"/>
+        <w:sz w:val="20"/>
+      </w:rPr>
+    </w:lvl>
+    <w:lvl w:ilvl="6">
+      <w:start w:val="1"/>
+      <w:numFmt w:val="bullet"/>
+      <w:lvlText w:val=""/>
+      <w:lvlJc w:val="left"/>
+      <w:pPr>
+        <w:tabs>
+          <w:tab w:val="num" w:pos="5040"/>
+        </w:tabs>
+        <w:ind w:left="5040" w:hanging="360"/>
+      </w:pPr>
+      <w:rPr>
+        <w:rFonts w:ascii="Wingdings" w:hAnsi="Wingdings" w:hint="default"/>
+        <w:sz w:val="20"/>
+      </w:rPr>
+    </w:lvl>
+    <w:lvl w:ilvl="7">
+      <w:start w:val="1"/>
+      <w:numFmt w:val="bullet"/>
+      <w:lvlText w:val=""/>
+      <w:lvlJc w:val="left"/>
+      <w:pPr>
+        <w:tabs>
+          <w:tab w:val="num" w:pos="5760"/>
+        </w:tabs>
+        <w:ind w:left="5760" w:hanging="360"/>
+      </w:pPr>
+      <w:rPr>
+        <w:rFonts w:ascii="Wingdings" w:hAnsi="Wingdings" w:hint="default"/>
+        <w:sz w:val="20"/>
+      </w:rPr>
+    </w:lvl>
+    <w:lvl w:ilvl="8">
+      <w:start w:val="1"/>
+      <w:numFmt w:val="bullet"/>
+      <w:lvlText w:val=""/>
+      <w:lvlJc w:val="left"/>
+      <w:pPr>
+        <w:tabs>
+          <w:tab w:val="num" w:pos="6480"/>
+        </w:tabs>
+        <w:ind w:left="6480" w:hanging="360"/>
+      </w:pPr>
+      <w:rPr>
+        <w:rFonts w:ascii="Wingdings" w:hAnsi="Wingdings" w:hint="default"/>
+        <w:sz w:val="20"/>
+      </w:rPr>
+    </w:lvl>
+  </w:abstractNum>
+  <w:abstractNum w:abstractNumId="18" w15:restartNumberingAfterBreak="0">
     <w:nsid w:val="408C0B99"/>
     <w:multiLevelType w:val="multilevel"/>
     <w:tmpl w:val="4B9C2FF8"/>
@@ -5217,7 +8285,156 @@
       </w:rPr>
     </w:lvl>
   </w:abstractNum>
-  <w:abstractNum w:abstractNumId="13" w15:restartNumberingAfterBreak="0">
+  <w:abstractNum w:abstractNumId="19" w15:restartNumberingAfterBreak="0">
+    <w:nsid w:val="41F81BA2"/>
+    <w:multiLevelType w:val="multilevel"/>
+    <w:tmpl w:val="828CB9D6"/>
+    <w:lvl w:ilvl="0">
+      <w:start w:val="1"/>
+      <w:numFmt w:val="bullet"/>
+      <w:lvlText w:val=""/>
+      <w:lvlJc w:val="left"/>
+      <w:pPr>
+        <w:tabs>
+          <w:tab w:val="num" w:pos="720"/>
+        </w:tabs>
+        <w:ind w:left="720" w:hanging="360"/>
+      </w:pPr>
+      <w:rPr>
+        <w:rFonts w:ascii="Symbol" w:hAnsi="Symbol" w:hint="default"/>
+        <w:sz w:val="20"/>
+      </w:rPr>
+    </w:lvl>
+    <w:lvl w:ilvl="1">
+      <w:start w:val="1"/>
+      <w:numFmt w:val="bullet"/>
+      <w:lvlText w:val="o"/>
+      <w:lvlJc w:val="left"/>
+      <w:pPr>
+        <w:tabs>
+          <w:tab w:val="num" w:pos="1440"/>
+        </w:tabs>
+        <w:ind w:left="1440" w:hanging="360"/>
+      </w:pPr>
+      <w:rPr>
+        <w:rFonts w:ascii="Courier New" w:hAnsi="Courier New" w:cs="Times New Roman" w:hint="default"/>
+        <w:sz w:val="20"/>
+      </w:rPr>
+    </w:lvl>
+    <w:lvl w:ilvl="2">
+      <w:start w:val="1"/>
+      <w:numFmt w:val="bullet"/>
+      <w:lvlText w:val=""/>
+      <w:lvlJc w:val="left"/>
+      <w:pPr>
+        <w:tabs>
+          <w:tab w:val="num" w:pos="2160"/>
+        </w:tabs>
+        <w:ind w:left="2160" w:hanging="360"/>
+      </w:pPr>
+      <w:rPr>
+        <w:rFonts w:ascii="Wingdings" w:hAnsi="Wingdings" w:hint="default"/>
+        <w:sz w:val="20"/>
+      </w:rPr>
+    </w:lvl>
+    <w:lvl w:ilvl="3">
+      <w:start w:val="1"/>
+      <w:numFmt w:val="bullet"/>
+      <w:lvlText w:val=""/>
+      <w:lvlJc w:val="left"/>
+      <w:pPr>
+        <w:tabs>
+          <w:tab w:val="num" w:pos="2880"/>
+        </w:tabs>
+        <w:ind w:left="2880" w:hanging="360"/>
+      </w:pPr>
+      <w:rPr>
+        <w:rFonts w:ascii="Wingdings" w:hAnsi="Wingdings" w:hint="default"/>
+        <w:sz w:val="20"/>
+      </w:rPr>
+    </w:lvl>
+    <w:lvl w:ilvl="4">
+      <w:start w:val="1"/>
+      <w:numFmt w:val="bullet"/>
+      <w:lvlText w:val=""/>
+      <w:lvlJc w:val="left"/>
+      <w:pPr>
+        <w:tabs>
+          <w:tab w:val="num" w:pos="3600"/>
+        </w:tabs>
+        <w:ind w:left="3600" w:hanging="360"/>
+      </w:pPr>
+      <w:rPr>
+        <w:rFonts w:ascii="Wingdings" w:hAnsi="Wingdings" w:hint="default"/>
+        <w:sz w:val="20"/>
+      </w:rPr>
+    </w:lvl>
+    <w:lvl w:ilvl="5">
+      <w:start w:val="1"/>
+      <w:numFmt w:val="bullet"/>
+      <w:lvlText w:val=""/>
+      <w:lvlJc w:val="left"/>
+      <w:pPr>
+        <w:tabs>
+          <w:tab w:val="num" w:pos="4320"/>
+        </w:tabs>
+        <w:ind w:left="4320" w:hanging="360"/>
+      </w:pPr>
+      <w:rPr>
+        <w:rFonts w:ascii="Wingdings" w:hAnsi="Wingdings" w:hint="default"/>
+        <w:sz w:val="20"/>
+      </w:rPr>
+    </w:lvl>
+    <w:lvl w:ilvl="6">
+      <w:start w:val="1"/>
+      <w:numFmt w:val="bullet"/>
+      <w:lvlText w:val=""/>
+      <w:lvlJc w:val="left"/>
+      <w:pPr>
+        <w:tabs>
+          <w:tab w:val="num" w:pos="5040"/>
+        </w:tabs>
+        <w:ind w:left="5040" w:hanging="360"/>
+      </w:pPr>
+      <w:rPr>
+        <w:rFonts w:ascii="Wingdings" w:hAnsi="Wingdings" w:hint="default"/>
+        <w:sz w:val="20"/>
+      </w:rPr>
+    </w:lvl>
+    <w:lvl w:ilvl="7">
+      <w:start w:val="1"/>
+      <w:numFmt w:val="bullet"/>
+      <w:lvlText w:val=""/>
+      <w:lvlJc w:val="left"/>
+      <w:pPr>
+        <w:tabs>
+          <w:tab w:val="num" w:pos="5760"/>
+        </w:tabs>
+        <w:ind w:left="5760" w:hanging="360"/>
+      </w:pPr>
+      <w:rPr>
+        <w:rFonts w:ascii="Wingdings" w:hAnsi="Wingdings" w:hint="default"/>
+        <w:sz w:val="20"/>
+      </w:rPr>
+    </w:lvl>
+    <w:lvl w:ilvl="8">
+      <w:start w:val="1"/>
+      <w:numFmt w:val="bullet"/>
+      <w:lvlText w:val=""/>
+      <w:lvlJc w:val="left"/>
+      <w:pPr>
+        <w:tabs>
+          <w:tab w:val="num" w:pos="6480"/>
+        </w:tabs>
+        <w:ind w:left="6480" w:hanging="360"/>
+      </w:pPr>
+      <w:rPr>
+        <w:rFonts w:ascii="Wingdings" w:hAnsi="Wingdings" w:hint="default"/>
+        <w:sz w:val="20"/>
+      </w:rPr>
+    </w:lvl>
+  </w:abstractNum>
+  <w:abstractNum w:abstractNumId="20" w15:restartNumberingAfterBreak="0">
     <w:nsid w:val="428A6EDF"/>
     <w:multiLevelType w:val="multilevel"/>
     <w:tmpl w:val="78E08A6E"/>
@@ -5366,7 +8583,7 @@
       </w:rPr>
     </w:lvl>
   </w:abstractNum>
-  <w:abstractNum w:abstractNumId="14" w15:restartNumberingAfterBreak="0">
+  <w:abstractNum w:abstractNumId="21" w15:restartNumberingAfterBreak="0">
     <w:nsid w:val="485E0864"/>
     <w:multiLevelType w:val="multilevel"/>
     <w:tmpl w:val="4E62679A"/>
@@ -5487,7 +8704,7 @@
       </w:pPr>
     </w:lvl>
   </w:abstractNum>
-  <w:abstractNum w:abstractNumId="15" w15:restartNumberingAfterBreak="0">
+  <w:abstractNum w:abstractNumId="22" w15:restartNumberingAfterBreak="0">
     <w:nsid w:val="48FB0C46"/>
     <w:multiLevelType w:val="multilevel"/>
     <w:tmpl w:val="FDEE5156"/>
@@ -5604,7 +8821,7 @@
       </w:pPr>
     </w:lvl>
   </w:abstractNum>
-  <w:abstractNum w:abstractNumId="16" w15:restartNumberingAfterBreak="0">
+  <w:abstractNum w:abstractNumId="23" w15:restartNumberingAfterBreak="0">
     <w:nsid w:val="49A15B9D"/>
     <w:multiLevelType w:val="multilevel"/>
     <w:tmpl w:val="99A6EDDC"/>
@@ -5753,7 +8970,7 @@
       </w:rPr>
     </w:lvl>
   </w:abstractNum>
-  <w:abstractNum w:abstractNumId="17" w15:restartNumberingAfterBreak="0">
+  <w:abstractNum w:abstractNumId="24" w15:restartNumberingAfterBreak="0">
     <w:nsid w:val="4E123D3E"/>
     <w:multiLevelType w:val="multilevel"/>
     <w:tmpl w:val="648A602C"/>
@@ -5902,7 +9119,156 @@
       </w:rPr>
     </w:lvl>
   </w:abstractNum>
-  <w:abstractNum w:abstractNumId="18" w15:restartNumberingAfterBreak="0">
+  <w:abstractNum w:abstractNumId="25" w15:restartNumberingAfterBreak="0">
+    <w:nsid w:val="50255415"/>
+    <w:multiLevelType w:val="multilevel"/>
+    <w:tmpl w:val="CB2CEA80"/>
+    <w:lvl w:ilvl="0">
+      <w:start w:val="1"/>
+      <w:numFmt w:val="bullet"/>
+      <w:lvlText w:val=""/>
+      <w:lvlJc w:val="left"/>
+      <w:pPr>
+        <w:tabs>
+          <w:tab w:val="num" w:pos="720"/>
+        </w:tabs>
+        <w:ind w:left="720" w:hanging="360"/>
+      </w:pPr>
+      <w:rPr>
+        <w:rFonts w:ascii="Symbol" w:hAnsi="Symbol" w:hint="default"/>
+        <w:sz w:val="20"/>
+      </w:rPr>
+    </w:lvl>
+    <w:lvl w:ilvl="1">
+      <w:start w:val="1"/>
+      <w:numFmt w:val="bullet"/>
+      <w:lvlText w:val="o"/>
+      <w:lvlJc w:val="left"/>
+      <w:pPr>
+        <w:tabs>
+          <w:tab w:val="num" w:pos="1440"/>
+        </w:tabs>
+        <w:ind w:left="1440" w:hanging="360"/>
+      </w:pPr>
+      <w:rPr>
+        <w:rFonts w:ascii="Courier New" w:hAnsi="Courier New" w:cs="Times New Roman" w:hint="default"/>
+        <w:sz w:val="20"/>
+      </w:rPr>
+    </w:lvl>
+    <w:lvl w:ilvl="2">
+      <w:start w:val="1"/>
+      <w:numFmt w:val="bullet"/>
+      <w:lvlText w:val=""/>
+      <w:lvlJc w:val="left"/>
+      <w:pPr>
+        <w:tabs>
+          <w:tab w:val="num" w:pos="2160"/>
+        </w:tabs>
+        <w:ind w:left="2160" w:hanging="360"/>
+      </w:pPr>
+      <w:rPr>
+        <w:rFonts w:ascii="Wingdings" w:hAnsi="Wingdings" w:hint="default"/>
+        <w:sz w:val="20"/>
+      </w:rPr>
+    </w:lvl>
+    <w:lvl w:ilvl="3">
+      <w:start w:val="1"/>
+      <w:numFmt w:val="bullet"/>
+      <w:lvlText w:val=""/>
+      <w:lvlJc w:val="left"/>
+      <w:pPr>
+        <w:tabs>
+          <w:tab w:val="num" w:pos="2880"/>
+        </w:tabs>
+        <w:ind w:left="2880" w:hanging="360"/>
+      </w:pPr>
+      <w:rPr>
+        <w:rFonts w:ascii="Wingdings" w:hAnsi="Wingdings" w:hint="default"/>
+        <w:sz w:val="20"/>
+      </w:rPr>
+    </w:lvl>
+    <w:lvl w:ilvl="4">
+      <w:start w:val="1"/>
+      <w:numFmt w:val="bullet"/>
+      <w:lvlText w:val=""/>
+      <w:lvlJc w:val="left"/>
+      <w:pPr>
+        <w:tabs>
+          <w:tab w:val="num" w:pos="3600"/>
+        </w:tabs>
+        <w:ind w:left="3600" w:hanging="360"/>
+      </w:pPr>
+      <w:rPr>
+        <w:rFonts w:ascii="Wingdings" w:hAnsi="Wingdings" w:hint="default"/>
+        <w:sz w:val="20"/>
+      </w:rPr>
+    </w:lvl>
+    <w:lvl w:ilvl="5">
+      <w:start w:val="1"/>
+      <w:numFmt w:val="bullet"/>
+      <w:lvlText w:val=""/>
+      <w:lvlJc w:val="left"/>
+      <w:pPr>
+        <w:tabs>
+          <w:tab w:val="num" w:pos="4320"/>
+        </w:tabs>
+        <w:ind w:left="4320" w:hanging="360"/>
+      </w:pPr>
+      <w:rPr>
+        <w:rFonts w:ascii="Wingdings" w:hAnsi="Wingdings" w:hint="default"/>
+        <w:sz w:val="20"/>
+      </w:rPr>
+    </w:lvl>
+    <w:lvl w:ilvl="6">
+      <w:start w:val="1"/>
+      <w:numFmt w:val="bullet"/>
+      <w:lvlText w:val=""/>
+      <w:lvlJc w:val="left"/>
+      <w:pPr>
+        <w:tabs>
+          <w:tab w:val="num" w:pos="5040"/>
+        </w:tabs>
+        <w:ind w:left="5040" w:hanging="360"/>
+      </w:pPr>
+      <w:rPr>
+        <w:rFonts w:ascii="Wingdings" w:hAnsi="Wingdings" w:hint="default"/>
+        <w:sz w:val="20"/>
+      </w:rPr>
+    </w:lvl>
+    <w:lvl w:ilvl="7">
+      <w:start w:val="1"/>
+      <w:numFmt w:val="bullet"/>
+      <w:lvlText w:val=""/>
+      <w:lvlJc w:val="left"/>
+      <w:pPr>
+        <w:tabs>
+          <w:tab w:val="num" w:pos="5760"/>
+        </w:tabs>
+        <w:ind w:left="5760" w:hanging="360"/>
+      </w:pPr>
+      <w:rPr>
+        <w:rFonts w:ascii="Wingdings" w:hAnsi="Wingdings" w:hint="default"/>
+        <w:sz w:val="20"/>
+      </w:rPr>
+    </w:lvl>
+    <w:lvl w:ilvl="8">
+      <w:start w:val="1"/>
+      <w:numFmt w:val="bullet"/>
+      <w:lvlText w:val=""/>
+      <w:lvlJc w:val="left"/>
+      <w:pPr>
+        <w:tabs>
+          <w:tab w:val="num" w:pos="6480"/>
+        </w:tabs>
+        <w:ind w:left="6480" w:hanging="360"/>
+      </w:pPr>
+      <w:rPr>
+        <w:rFonts w:ascii="Wingdings" w:hAnsi="Wingdings" w:hint="default"/>
+        <w:sz w:val="20"/>
+      </w:rPr>
+    </w:lvl>
+  </w:abstractNum>
+  <w:abstractNum w:abstractNumId="26" w15:restartNumberingAfterBreak="0">
     <w:nsid w:val="5A953DA7"/>
     <w:multiLevelType w:val="multilevel"/>
     <w:tmpl w:val="F70411CC"/>
@@ -6051,7 +9417,7 @@
       </w:rPr>
     </w:lvl>
   </w:abstractNum>
-  <w:abstractNum w:abstractNumId="19" w15:restartNumberingAfterBreak="0">
+  <w:abstractNum w:abstractNumId="27" w15:restartNumberingAfterBreak="0">
     <w:nsid w:val="5EDD063E"/>
     <w:multiLevelType w:val="multilevel"/>
     <w:tmpl w:val="3066319E"/>
@@ -6168,7 +9534,7 @@
       </w:pPr>
     </w:lvl>
   </w:abstractNum>
-  <w:abstractNum w:abstractNumId="20" w15:restartNumberingAfterBreak="0">
+  <w:abstractNum w:abstractNumId="28" w15:restartNumberingAfterBreak="0">
     <w:nsid w:val="66760B6B"/>
     <w:multiLevelType w:val="multilevel"/>
     <w:tmpl w:val="6E3A4172"/>
@@ -6317,7 +9683,7 @@
       </w:rPr>
     </w:lvl>
   </w:abstractNum>
-  <w:abstractNum w:abstractNumId="21" w15:restartNumberingAfterBreak="0">
+  <w:abstractNum w:abstractNumId="29" w15:restartNumberingAfterBreak="0">
     <w:nsid w:val="69217536"/>
     <w:multiLevelType w:val="multilevel"/>
     <w:tmpl w:val="C7384E32"/>
@@ -6434,7 +9800,156 @@
       </w:pPr>
     </w:lvl>
   </w:abstractNum>
-  <w:abstractNum w:abstractNumId="22" w15:restartNumberingAfterBreak="0">
+  <w:abstractNum w:abstractNumId="30" w15:restartNumberingAfterBreak="0">
+    <w:nsid w:val="6B014296"/>
+    <w:multiLevelType w:val="multilevel"/>
+    <w:tmpl w:val="865AC338"/>
+    <w:lvl w:ilvl="0">
+      <w:start w:val="1"/>
+      <w:numFmt w:val="bullet"/>
+      <w:lvlText w:val=""/>
+      <w:lvlJc w:val="left"/>
+      <w:pPr>
+        <w:tabs>
+          <w:tab w:val="num" w:pos="720"/>
+        </w:tabs>
+        <w:ind w:left="720" w:hanging="360"/>
+      </w:pPr>
+      <w:rPr>
+        <w:rFonts w:ascii="Symbol" w:hAnsi="Symbol" w:hint="default"/>
+        <w:sz w:val="20"/>
+      </w:rPr>
+    </w:lvl>
+    <w:lvl w:ilvl="1">
+      <w:start w:val="1"/>
+      <w:numFmt w:val="bullet"/>
+      <w:lvlText w:val="o"/>
+      <w:lvlJc w:val="left"/>
+      <w:pPr>
+        <w:tabs>
+          <w:tab w:val="num" w:pos="1440"/>
+        </w:tabs>
+        <w:ind w:left="1440" w:hanging="360"/>
+      </w:pPr>
+      <w:rPr>
+        <w:rFonts w:ascii="Courier New" w:hAnsi="Courier New" w:cs="Times New Roman" w:hint="default"/>
+        <w:sz w:val="20"/>
+      </w:rPr>
+    </w:lvl>
+    <w:lvl w:ilvl="2">
+      <w:start w:val="1"/>
+      <w:numFmt w:val="bullet"/>
+      <w:lvlText w:val=""/>
+      <w:lvlJc w:val="left"/>
+      <w:pPr>
+        <w:tabs>
+          <w:tab w:val="num" w:pos="2160"/>
+        </w:tabs>
+        <w:ind w:left="2160" w:hanging="360"/>
+      </w:pPr>
+      <w:rPr>
+        <w:rFonts w:ascii="Wingdings" w:hAnsi="Wingdings" w:hint="default"/>
+        <w:sz w:val="20"/>
+      </w:rPr>
+    </w:lvl>
+    <w:lvl w:ilvl="3">
+      <w:start w:val="1"/>
+      <w:numFmt w:val="bullet"/>
+      <w:lvlText w:val=""/>
+      <w:lvlJc w:val="left"/>
+      <w:pPr>
+        <w:tabs>
+          <w:tab w:val="num" w:pos="2880"/>
+        </w:tabs>
+        <w:ind w:left="2880" w:hanging="360"/>
+      </w:pPr>
+      <w:rPr>
+        <w:rFonts w:ascii="Wingdings" w:hAnsi="Wingdings" w:hint="default"/>
+        <w:sz w:val="20"/>
+      </w:rPr>
+    </w:lvl>
+    <w:lvl w:ilvl="4">
+      <w:start w:val="1"/>
+      <w:numFmt w:val="bullet"/>
+      <w:lvlText w:val=""/>
+      <w:lvlJc w:val="left"/>
+      <w:pPr>
+        <w:tabs>
+          <w:tab w:val="num" w:pos="3600"/>
+        </w:tabs>
+        <w:ind w:left="3600" w:hanging="360"/>
+      </w:pPr>
+      <w:rPr>
+        <w:rFonts w:ascii="Wingdings" w:hAnsi="Wingdings" w:hint="default"/>
+        <w:sz w:val="20"/>
+      </w:rPr>
+    </w:lvl>
+    <w:lvl w:ilvl="5">
+      <w:start w:val="1"/>
+      <w:numFmt w:val="bullet"/>
+      <w:lvlText w:val=""/>
+      <w:lvlJc w:val="left"/>
+      <w:pPr>
+        <w:tabs>
+          <w:tab w:val="num" w:pos="4320"/>
+        </w:tabs>
+        <w:ind w:left="4320" w:hanging="360"/>
+      </w:pPr>
+      <w:rPr>
+        <w:rFonts w:ascii="Wingdings" w:hAnsi="Wingdings" w:hint="default"/>
+        <w:sz w:val="20"/>
+      </w:rPr>
+    </w:lvl>
+    <w:lvl w:ilvl="6">
+      <w:start w:val="1"/>
+      <w:numFmt w:val="bullet"/>
+      <w:lvlText w:val=""/>
+      <w:lvlJc w:val="left"/>
+      <w:pPr>
+        <w:tabs>
+          <w:tab w:val="num" w:pos="5040"/>
+        </w:tabs>
+        <w:ind w:left="5040" w:hanging="360"/>
+      </w:pPr>
+      <w:rPr>
+        <w:rFonts w:ascii="Wingdings" w:hAnsi="Wingdings" w:hint="default"/>
+        <w:sz w:val="20"/>
+      </w:rPr>
+    </w:lvl>
+    <w:lvl w:ilvl="7">
+      <w:start w:val="1"/>
+      <w:numFmt w:val="bullet"/>
+      <w:lvlText w:val=""/>
+      <w:lvlJc w:val="left"/>
+      <w:pPr>
+        <w:tabs>
+          <w:tab w:val="num" w:pos="5760"/>
+        </w:tabs>
+        <w:ind w:left="5760" w:hanging="360"/>
+      </w:pPr>
+      <w:rPr>
+        <w:rFonts w:ascii="Wingdings" w:hAnsi="Wingdings" w:hint="default"/>
+        <w:sz w:val="20"/>
+      </w:rPr>
+    </w:lvl>
+    <w:lvl w:ilvl="8">
+      <w:start w:val="1"/>
+      <w:numFmt w:val="bullet"/>
+      <w:lvlText w:val=""/>
+      <w:lvlJc w:val="left"/>
+      <w:pPr>
+        <w:tabs>
+          <w:tab w:val="num" w:pos="6480"/>
+        </w:tabs>
+        <w:ind w:left="6480" w:hanging="360"/>
+      </w:pPr>
+      <w:rPr>
+        <w:rFonts w:ascii="Wingdings" w:hAnsi="Wingdings" w:hint="default"/>
+        <w:sz w:val="20"/>
+      </w:rPr>
+    </w:lvl>
+  </w:abstractNum>
+  <w:abstractNum w:abstractNumId="31" w15:restartNumberingAfterBreak="0">
     <w:nsid w:val="6C3625A8"/>
     <w:multiLevelType w:val="multilevel"/>
     <w:tmpl w:val="99667F20"/>
@@ -6583,7 +10098,156 @@
       </w:rPr>
     </w:lvl>
   </w:abstractNum>
-  <w:abstractNum w:abstractNumId="23" w15:restartNumberingAfterBreak="0">
+  <w:abstractNum w:abstractNumId="32" w15:restartNumberingAfterBreak="0">
+    <w:nsid w:val="6E4A5146"/>
+    <w:multiLevelType w:val="multilevel"/>
+    <w:tmpl w:val="7A9E5D40"/>
+    <w:lvl w:ilvl="0">
+      <w:start w:val="1"/>
+      <w:numFmt w:val="bullet"/>
+      <w:lvlText w:val=""/>
+      <w:lvlJc w:val="left"/>
+      <w:pPr>
+        <w:tabs>
+          <w:tab w:val="num" w:pos="720"/>
+        </w:tabs>
+        <w:ind w:left="720" w:hanging="360"/>
+      </w:pPr>
+      <w:rPr>
+        <w:rFonts w:ascii="Symbol" w:hAnsi="Symbol" w:hint="default"/>
+        <w:sz w:val="20"/>
+      </w:rPr>
+    </w:lvl>
+    <w:lvl w:ilvl="1">
+      <w:start w:val="1"/>
+      <w:numFmt w:val="bullet"/>
+      <w:lvlText w:val="o"/>
+      <w:lvlJc w:val="left"/>
+      <w:pPr>
+        <w:tabs>
+          <w:tab w:val="num" w:pos="1440"/>
+        </w:tabs>
+        <w:ind w:left="1440" w:hanging="360"/>
+      </w:pPr>
+      <w:rPr>
+        <w:rFonts w:ascii="Courier New" w:hAnsi="Courier New" w:cs="Times New Roman" w:hint="default"/>
+        <w:sz w:val="20"/>
+      </w:rPr>
+    </w:lvl>
+    <w:lvl w:ilvl="2">
+      <w:start w:val="1"/>
+      <w:numFmt w:val="bullet"/>
+      <w:lvlText w:val=""/>
+      <w:lvlJc w:val="left"/>
+      <w:pPr>
+        <w:tabs>
+          <w:tab w:val="num" w:pos="2160"/>
+        </w:tabs>
+        <w:ind w:left="2160" w:hanging="360"/>
+      </w:pPr>
+      <w:rPr>
+        <w:rFonts w:ascii="Wingdings" w:hAnsi="Wingdings" w:hint="default"/>
+        <w:sz w:val="20"/>
+      </w:rPr>
+    </w:lvl>
+    <w:lvl w:ilvl="3">
+      <w:start w:val="1"/>
+      <w:numFmt w:val="bullet"/>
+      <w:lvlText w:val=""/>
+      <w:lvlJc w:val="left"/>
+      <w:pPr>
+        <w:tabs>
+          <w:tab w:val="num" w:pos="2880"/>
+        </w:tabs>
+        <w:ind w:left="2880" w:hanging="360"/>
+      </w:pPr>
+      <w:rPr>
+        <w:rFonts w:ascii="Wingdings" w:hAnsi="Wingdings" w:hint="default"/>
+        <w:sz w:val="20"/>
+      </w:rPr>
+    </w:lvl>
+    <w:lvl w:ilvl="4">
+      <w:start w:val="1"/>
+      <w:numFmt w:val="bullet"/>
+      <w:lvlText w:val=""/>
+      <w:lvlJc w:val="left"/>
+      <w:pPr>
+        <w:tabs>
+          <w:tab w:val="num" w:pos="3600"/>
+        </w:tabs>
+        <w:ind w:left="3600" w:hanging="360"/>
+      </w:pPr>
+      <w:rPr>
+        <w:rFonts w:ascii="Wingdings" w:hAnsi="Wingdings" w:hint="default"/>
+        <w:sz w:val="20"/>
+      </w:rPr>
+    </w:lvl>
+    <w:lvl w:ilvl="5">
+      <w:start w:val="1"/>
+      <w:numFmt w:val="bullet"/>
+      <w:lvlText w:val=""/>
+      <w:lvlJc w:val="left"/>
+      <w:pPr>
+        <w:tabs>
+          <w:tab w:val="num" w:pos="4320"/>
+        </w:tabs>
+        <w:ind w:left="4320" w:hanging="360"/>
+      </w:pPr>
+      <w:rPr>
+        <w:rFonts w:ascii="Wingdings" w:hAnsi="Wingdings" w:hint="default"/>
+        <w:sz w:val="20"/>
+      </w:rPr>
+    </w:lvl>
+    <w:lvl w:ilvl="6">
+      <w:start w:val="1"/>
+      <w:numFmt w:val="bullet"/>
+      <w:lvlText w:val=""/>
+      <w:lvlJc w:val="left"/>
+      <w:pPr>
+        <w:tabs>
+          <w:tab w:val="num" w:pos="5040"/>
+        </w:tabs>
+        <w:ind w:left="5040" w:hanging="360"/>
+      </w:pPr>
+      <w:rPr>
+        <w:rFonts w:ascii="Wingdings" w:hAnsi="Wingdings" w:hint="default"/>
+        <w:sz w:val="20"/>
+      </w:rPr>
+    </w:lvl>
+    <w:lvl w:ilvl="7">
+      <w:start w:val="1"/>
+      <w:numFmt w:val="bullet"/>
+      <w:lvlText w:val=""/>
+      <w:lvlJc w:val="left"/>
+      <w:pPr>
+        <w:tabs>
+          <w:tab w:val="num" w:pos="5760"/>
+        </w:tabs>
+        <w:ind w:left="5760" w:hanging="360"/>
+      </w:pPr>
+      <w:rPr>
+        <w:rFonts w:ascii="Wingdings" w:hAnsi="Wingdings" w:hint="default"/>
+        <w:sz w:val="20"/>
+      </w:rPr>
+    </w:lvl>
+    <w:lvl w:ilvl="8">
+      <w:start w:val="1"/>
+      <w:numFmt w:val="bullet"/>
+      <w:lvlText w:val=""/>
+      <w:lvlJc w:val="left"/>
+      <w:pPr>
+        <w:tabs>
+          <w:tab w:val="num" w:pos="6480"/>
+        </w:tabs>
+        <w:ind w:left="6480" w:hanging="360"/>
+      </w:pPr>
+      <w:rPr>
+        <w:rFonts w:ascii="Wingdings" w:hAnsi="Wingdings" w:hint="default"/>
+        <w:sz w:val="20"/>
+      </w:rPr>
+    </w:lvl>
+  </w:abstractNum>
+  <w:abstractNum w:abstractNumId="33" w15:restartNumberingAfterBreak="0">
     <w:nsid w:val="6E713FE4"/>
     <w:multiLevelType w:val="multilevel"/>
     <w:tmpl w:val="BC6CF16C"/>
@@ -6732,7 +10396,7 @@
       </w:rPr>
     </w:lvl>
   </w:abstractNum>
-  <w:abstractNum w:abstractNumId="24" w15:restartNumberingAfterBreak="0">
+  <w:abstractNum w:abstractNumId="34" w15:restartNumberingAfterBreak="0">
     <w:nsid w:val="704F5D39"/>
     <w:multiLevelType w:val="multilevel"/>
     <w:tmpl w:val="1A28B788"/>
@@ -6849,7 +10513,7 @@
       </w:pPr>
     </w:lvl>
   </w:abstractNum>
-  <w:abstractNum w:abstractNumId="25" w15:restartNumberingAfterBreak="0">
+  <w:abstractNum w:abstractNumId="35" w15:restartNumberingAfterBreak="0">
     <w:nsid w:val="740F28F2"/>
     <w:multiLevelType w:val="multilevel"/>
     <w:tmpl w:val="073E348C"/>
@@ -6966,7 +10630,7 @@
       </w:pPr>
     </w:lvl>
   </w:abstractNum>
-  <w:abstractNum w:abstractNumId="26" w15:restartNumberingAfterBreak="0">
+  <w:abstractNum w:abstractNumId="36" w15:restartNumberingAfterBreak="0">
     <w:nsid w:val="7A584907"/>
     <w:multiLevelType w:val="multilevel"/>
     <w:tmpl w:val="99A26FF6"/>
@@ -7083,7 +10747,7 @@
       </w:pPr>
     </w:lvl>
   </w:abstractNum>
-  <w:abstractNum w:abstractNumId="27" w15:restartNumberingAfterBreak="0">
+  <w:abstractNum w:abstractNumId="37" w15:restartNumberingAfterBreak="0">
     <w:nsid w:val="7B1C2CE0"/>
     <w:multiLevelType w:val="multilevel"/>
     <w:tmpl w:val="9D809CF2"/>
@@ -7200,7 +10864,7 @@
       </w:pPr>
     </w:lvl>
   </w:abstractNum>
-  <w:abstractNum w:abstractNumId="28" w15:restartNumberingAfterBreak="0">
+  <w:abstractNum w:abstractNumId="38" w15:restartNumberingAfterBreak="0">
     <w:nsid w:val="7B2E63BE"/>
     <w:multiLevelType w:val="multilevel"/>
     <w:tmpl w:val="5EE85DE6"/>
@@ -7349,7 +11013,7 @@
       </w:rPr>
     </w:lvl>
   </w:abstractNum>
-  <w:abstractNum w:abstractNumId="29" w15:restartNumberingAfterBreak="0">
+  <w:abstractNum w:abstractNumId="39" w15:restartNumberingAfterBreak="0">
     <w:nsid w:val="7F826540"/>
     <w:multiLevelType w:val="multilevel"/>
     <w:tmpl w:val="25AC8620"/>
@@ -7499,94 +11163,214 @@
     </w:lvl>
   </w:abstractNum>
   <w:num w:numId="1" w16cid:durableId="110250247">
+    <w:abstractNumId w:val="20"/>
+  </w:num>
+  <w:num w:numId="2" w16cid:durableId="1779989146">
+    <w:abstractNumId w:val="21"/>
+  </w:num>
+  <w:num w:numId="3" w16cid:durableId="291139436">
+    <w:abstractNumId w:val="16"/>
+  </w:num>
+  <w:num w:numId="4" w16cid:durableId="1842616957">
+    <w:abstractNumId w:val="22"/>
+  </w:num>
+  <w:num w:numId="5" w16cid:durableId="630018009">
+    <w:abstractNumId w:val="33"/>
+  </w:num>
+  <w:num w:numId="6" w16cid:durableId="1160462871">
+    <w:abstractNumId w:val="37"/>
+  </w:num>
+  <w:num w:numId="7" w16cid:durableId="928586175">
+    <w:abstractNumId w:val="11"/>
+  </w:num>
+  <w:num w:numId="8" w16cid:durableId="684600439">
+    <w:abstractNumId w:val="35"/>
+  </w:num>
+  <w:num w:numId="9" w16cid:durableId="695274803">
+    <w:abstractNumId w:val="1"/>
+  </w:num>
+  <w:num w:numId="10" w16cid:durableId="508062031">
+    <w:abstractNumId w:val="5"/>
+  </w:num>
+  <w:num w:numId="11" w16cid:durableId="1187331302">
+    <w:abstractNumId w:val="15"/>
+  </w:num>
+  <w:num w:numId="12" w16cid:durableId="1350372758">
+    <w:abstractNumId w:val="36"/>
+  </w:num>
+  <w:num w:numId="13" w16cid:durableId="406193741">
+    <w:abstractNumId w:val="28"/>
+  </w:num>
+  <w:num w:numId="14" w16cid:durableId="1906225">
+    <w:abstractNumId w:val="27"/>
+  </w:num>
+  <w:num w:numId="15" w16cid:durableId="958608963">
+    <w:abstractNumId w:val="2"/>
+  </w:num>
+  <w:num w:numId="16" w16cid:durableId="321813817">
+    <w:abstractNumId w:val="29"/>
+  </w:num>
+  <w:num w:numId="17" w16cid:durableId="1365977810">
+    <w:abstractNumId w:val="18"/>
+  </w:num>
+  <w:num w:numId="18" w16cid:durableId="674579690">
+    <w:abstractNumId w:val="34"/>
+  </w:num>
+  <w:num w:numId="19" w16cid:durableId="635448896">
+    <w:abstractNumId w:val="7"/>
+  </w:num>
+  <w:num w:numId="20" w16cid:durableId="2022776430">
+    <w:abstractNumId w:val="8"/>
+  </w:num>
+  <w:num w:numId="21" w16cid:durableId="636182090">
+    <w:abstractNumId w:val="14"/>
+  </w:num>
+  <w:num w:numId="22" w16cid:durableId="1661151786">
+    <w:abstractNumId w:val="38"/>
+  </w:num>
+  <w:num w:numId="23" w16cid:durableId="2146388497">
+    <w:abstractNumId w:val="26"/>
+  </w:num>
+  <w:num w:numId="24" w16cid:durableId="570582211">
     <w:abstractNumId w:val="13"/>
   </w:num>
-  <w:num w:numId="2" w16cid:durableId="1779989146">
-    <w:abstractNumId w:val="14"/>
-  </w:num>
-  <w:num w:numId="3" w16cid:durableId="291139436">
-    <w:abstractNumId w:val="11"/>
-  </w:num>
-  <w:num w:numId="4" w16cid:durableId="1842616957">
-    <w:abstractNumId w:val="15"/>
-  </w:num>
-  <w:num w:numId="5" w16cid:durableId="630018009">
+  <w:num w:numId="25" w16cid:durableId="1448545840">
     <w:abstractNumId w:val="23"/>
   </w:num>
-  <w:num w:numId="6" w16cid:durableId="1160462871">
-    <w:abstractNumId w:val="27"/>
+  <w:num w:numId="26" w16cid:durableId="1117675211">
+    <w:abstractNumId w:val="31"/>
   </w:num>
-  <w:num w:numId="7" w16cid:durableId="928586175">
-    <w:abstractNumId w:val="6"/>
+  <w:num w:numId="27" w16cid:durableId="1987472494">
+    <w:abstractNumId w:val="24"/>
   </w:num>
-  <w:num w:numId="8" w16cid:durableId="684600439">
-    <w:abstractNumId w:val="25"/>
+  <w:num w:numId="28" w16cid:durableId="782842343">
+    <w:abstractNumId w:val="4"/>
   </w:num>
-  <w:num w:numId="9" w16cid:durableId="695274803">
-    <w:abstractNumId w:val="0"/>
-  </w:num>
-  <w:num w:numId="10" w16cid:durableId="508062031">
-    <w:abstractNumId w:val="3"/>
-  </w:num>
-  <w:num w:numId="11" w16cid:durableId="1187331302">
-    <w:abstractNumId w:val="10"/>
-  </w:num>
-  <w:num w:numId="12" w16cid:durableId="1350372758">
-    <w:abstractNumId w:val="26"/>
-  </w:num>
-  <w:num w:numId="13" w16cid:durableId="406193741">
-    <w:abstractNumId w:val="20"/>
-  </w:num>
-  <w:num w:numId="14" w16cid:durableId="1906225">
-    <w:abstractNumId w:val="19"/>
-  </w:num>
-  <w:num w:numId="15" w16cid:durableId="958608963">
-    <w:abstractNumId w:val="1"/>
-  </w:num>
-  <w:num w:numId="16" w16cid:durableId="321813817">
-    <w:abstractNumId w:val="21"/>
-  </w:num>
-  <w:num w:numId="17" w16cid:durableId="1365977810">
+  <w:num w:numId="29" w16cid:durableId="1544750006">
     <w:abstractNumId w:val="12"/>
   </w:num>
-  <w:num w:numId="18" w16cid:durableId="674579690">
-    <w:abstractNumId w:val="24"/>
+  <w:num w:numId="30" w16cid:durableId="2068532237">
+    <w:abstractNumId w:val="39"/>
   </w:num>
-  <w:num w:numId="19" w16cid:durableId="635448896">
-    <w:abstractNumId w:val="4"/>
+  <w:num w:numId="31" w16cid:durableId="887497073">
+    <w:abstractNumId w:val="30"/>
+    <w:lvlOverride w:ilvl="0"/>
+    <w:lvlOverride w:ilvl="1"/>
+    <w:lvlOverride w:ilvl="2"/>
+    <w:lvlOverride w:ilvl="3"/>
+    <w:lvlOverride w:ilvl="4"/>
+    <w:lvlOverride w:ilvl="5"/>
+    <w:lvlOverride w:ilvl="6"/>
+    <w:lvlOverride w:ilvl="7"/>
+    <w:lvlOverride w:ilvl="8"/>
   </w:num>
-  <w:num w:numId="20" w16cid:durableId="2022776430">
-    <w:abstractNumId w:val="5"/>
+  <w:num w:numId="32" w16cid:durableId="1851141095">
+    <w:abstractNumId w:val="32"/>
+    <w:lvlOverride w:ilvl="0"/>
+    <w:lvlOverride w:ilvl="1"/>
+    <w:lvlOverride w:ilvl="2"/>
+    <w:lvlOverride w:ilvl="3"/>
+    <w:lvlOverride w:ilvl="4"/>
+    <w:lvlOverride w:ilvl="5"/>
+    <w:lvlOverride w:ilvl="6"/>
+    <w:lvlOverride w:ilvl="7"/>
+    <w:lvlOverride w:ilvl="8"/>
   </w:num>
-  <w:num w:numId="21" w16cid:durableId="636182090">
+  <w:num w:numId="33" w16cid:durableId="1129741630">
+    <w:abstractNumId w:val="6"/>
+    <w:lvlOverride w:ilvl="0"/>
+    <w:lvlOverride w:ilvl="1"/>
+    <w:lvlOverride w:ilvl="2"/>
+    <w:lvlOverride w:ilvl="3"/>
+    <w:lvlOverride w:ilvl="4"/>
+    <w:lvlOverride w:ilvl="5"/>
+    <w:lvlOverride w:ilvl="6"/>
+    <w:lvlOverride w:ilvl="7"/>
+    <w:lvlOverride w:ilvl="8"/>
+  </w:num>
+  <w:num w:numId="34" w16cid:durableId="21519224">
+    <w:abstractNumId w:val="10"/>
+    <w:lvlOverride w:ilvl="0"/>
+    <w:lvlOverride w:ilvl="1"/>
+    <w:lvlOverride w:ilvl="2"/>
+    <w:lvlOverride w:ilvl="3"/>
+    <w:lvlOverride w:ilvl="4"/>
+    <w:lvlOverride w:ilvl="5"/>
+    <w:lvlOverride w:ilvl="6"/>
+    <w:lvlOverride w:ilvl="7"/>
+    <w:lvlOverride w:ilvl="8"/>
+  </w:num>
+  <w:num w:numId="35" w16cid:durableId="1780954940">
     <w:abstractNumId w:val="9"/>
+    <w:lvlOverride w:ilvl="0"/>
+    <w:lvlOverride w:ilvl="1"/>
+    <w:lvlOverride w:ilvl="2"/>
+    <w:lvlOverride w:ilvl="3"/>
+    <w:lvlOverride w:ilvl="4"/>
+    <w:lvlOverride w:ilvl="5"/>
+    <w:lvlOverride w:ilvl="6"/>
+    <w:lvlOverride w:ilvl="7"/>
+    <w:lvlOverride w:ilvl="8"/>
   </w:num>
-  <w:num w:numId="22" w16cid:durableId="1661151786">
-    <w:abstractNumId w:val="28"/>
+  <w:num w:numId="36" w16cid:durableId="226306604">
+    <w:abstractNumId w:val="17"/>
+    <w:lvlOverride w:ilvl="0"/>
+    <w:lvlOverride w:ilvl="1"/>
+    <w:lvlOverride w:ilvl="2"/>
+    <w:lvlOverride w:ilvl="3"/>
+    <w:lvlOverride w:ilvl="4"/>
+    <w:lvlOverride w:ilvl="5"/>
+    <w:lvlOverride w:ilvl="6"/>
+    <w:lvlOverride w:ilvl="7"/>
+    <w:lvlOverride w:ilvl="8"/>
   </w:num>
-  <w:num w:numId="23" w16cid:durableId="2146388497">
-    <w:abstractNumId w:val="18"/>
+  <w:num w:numId="37" w16cid:durableId="281424417">
+    <w:abstractNumId w:val="0"/>
+    <w:lvlOverride w:ilvl="0"/>
+    <w:lvlOverride w:ilvl="1"/>
+    <w:lvlOverride w:ilvl="2"/>
+    <w:lvlOverride w:ilvl="3"/>
+    <w:lvlOverride w:ilvl="4"/>
+    <w:lvlOverride w:ilvl="5"/>
+    <w:lvlOverride w:ilvl="6"/>
+    <w:lvlOverride w:ilvl="7"/>
+    <w:lvlOverride w:ilvl="8"/>
   </w:num>
-  <w:num w:numId="24" w16cid:durableId="570582211">
-    <w:abstractNumId w:val="8"/>
+  <w:num w:numId="38" w16cid:durableId="1540429799">
+    <w:abstractNumId w:val="19"/>
+    <w:lvlOverride w:ilvl="0"/>
+    <w:lvlOverride w:ilvl="1"/>
+    <w:lvlOverride w:ilvl="2"/>
+    <w:lvlOverride w:ilvl="3"/>
+    <w:lvlOverride w:ilvl="4"/>
+    <w:lvlOverride w:ilvl="5"/>
+    <w:lvlOverride w:ilvl="6"/>
+    <w:lvlOverride w:ilvl="7"/>
+    <w:lvlOverride w:ilvl="8"/>
   </w:num>
-  <w:num w:numId="25" w16cid:durableId="1448545840">
-    <w:abstractNumId w:val="16"/>
+  <w:num w:numId="39" w16cid:durableId="1744569751">
+    <w:abstractNumId w:val="3"/>
+    <w:lvlOverride w:ilvl="0"/>
+    <w:lvlOverride w:ilvl="1"/>
+    <w:lvlOverride w:ilvl="2"/>
+    <w:lvlOverride w:ilvl="3"/>
+    <w:lvlOverride w:ilvl="4"/>
+    <w:lvlOverride w:ilvl="5"/>
+    <w:lvlOverride w:ilvl="6"/>
+    <w:lvlOverride w:ilvl="7"/>
+    <w:lvlOverride w:ilvl="8"/>
   </w:num>
-  <w:num w:numId="26" w16cid:durableId="1117675211">
-    <w:abstractNumId w:val="22"/>
-  </w:num>
-  <w:num w:numId="27" w16cid:durableId="1987472494">
-    <w:abstractNumId w:val="17"/>
-  </w:num>
-  <w:num w:numId="28" w16cid:durableId="782842343">
-    <w:abstractNumId w:val="2"/>
-  </w:num>
-  <w:num w:numId="29" w16cid:durableId="1544750006">
-    <w:abstractNumId w:val="7"/>
-  </w:num>
-  <w:num w:numId="30" w16cid:durableId="2068532237">
-    <w:abstractNumId w:val="29"/>
+  <w:num w:numId="40" w16cid:durableId="984435445">
+    <w:abstractNumId w:val="25"/>
+    <w:lvlOverride w:ilvl="0"/>
+    <w:lvlOverride w:ilvl="1"/>
+    <w:lvlOverride w:ilvl="2"/>
+    <w:lvlOverride w:ilvl="3"/>
+    <w:lvlOverride w:ilvl="4"/>
+    <w:lvlOverride w:ilvl="5"/>
+    <w:lvlOverride w:ilvl="6"/>
+    <w:lvlOverride w:ilvl="7"/>
+    <w:lvlOverride w:ilvl="8"/>
   </w:num>
 </w:numbering>
 </file>

</xml_diff>